<commit_message>
WIP before exam prep
</commit_message>
<xml_diff>
--- a/year2/APM2611/Notes for APM2611.docx
+++ b/year2/APM2611/Notes for APM2611.docx
@@ -10207,7 +10207,6 @@
               </w:rPr>
               <w:t xml:space="preserve">anywhere </w:t>
             </w:r>
-            <w:proofErr w:type="spellStart"/>
             <w:r>
               <w:rPr>
                 <w:rFonts w:ascii="Consolas" w:eastAsiaTheme="minorEastAsia" w:hAnsi="Consolas"/>
@@ -10219,7 +10218,6 @@
               </w:rPr>
               <w:t>y</w:t>
             </w:r>
-            <w:proofErr w:type="spellEnd"/>
             <m:oMath>
               <m:r>
                 <w:rPr>
@@ -11458,7 +11456,6 @@
         </w:rPr>
         <w:t xml:space="preserve">find </w:t>
       </w:r>
-      <w:proofErr w:type="spellStart"/>
       <w:r>
         <w:rPr>
           <w:rFonts w:ascii="Consolas" w:eastAsiaTheme="minorEastAsia" w:hAnsi="Consolas"/>
@@ -11479,19 +11476,7 @@
           <w:sz w:val="18"/>
           <w:szCs w:val="18"/>
         </w:rPr>
-        <w:t>the</w:t>
-      </w:r>
-      <w:proofErr w:type="spellEnd"/>
-      <w:r>
-        <w:rPr>
-          <w:rFonts w:ascii="Consolas" w:eastAsiaTheme="minorEastAsia" w:hAnsi="Consolas"/>
-          <w:i/>
-          <w:iCs/>
-          <w:color w:val="FF0000"/>
-          <w:sz w:val="18"/>
-          <w:szCs w:val="18"/>
-        </w:rPr>
-        <w:t xml:space="preserve"> anti-derivative of both sides</w:t>
+        <w:t>the anti-derivative of both sides</w:t>
       </w:r>
       <w:r>
         <w:rPr>
@@ -17076,25 +17061,7 @@
                                 <w:sz w:val="18"/>
                                 <w:szCs w:val="18"/>
                               </w:rPr>
-                              <w:t xml:space="preserve"> (y-terms).</w:t>
-                            </w:r>
-                            <w:proofErr w:type="spellStart"/>
-                            <w:r>
-                              <w:rPr>
-                                <w:rFonts w:ascii="Consolas" w:hAnsi="Consolas"/>
-                                <w:sz w:val="18"/>
-                                <w:szCs w:val="18"/>
-                              </w:rPr>
-                              <w:t>dy</w:t>
-                            </w:r>
-                            <w:proofErr w:type="spellEnd"/>
-                            <w:r>
-                              <w:rPr>
-                                <w:rFonts w:ascii="Consolas" w:hAnsi="Consolas"/>
-                                <w:sz w:val="18"/>
-                                <w:szCs w:val="18"/>
-                              </w:rPr>
-                              <w:t>=(x-terms).dx +</w:t>
+                              <w:t xml:space="preserve"> (y-terms).dy=(x-terms).dx +</w:t>
                             </w:r>
                             <w:r>
                               <w:rPr>
@@ -17130,7 +17097,6 @@
                               </w:rPr>
                               <w:t xml:space="preserve">Explicit: y = </w:t>
                             </w:r>
-                            <w:proofErr w:type="spellStart"/>
                             <w:r>
                               <w:rPr>
                                 <w:rFonts w:ascii="Consolas" w:hAnsi="Consolas"/>
@@ -17139,7 +17105,6 @@
                               </w:rPr>
                               <w:t>mx+c</w:t>
                             </w:r>
-                            <w:proofErr w:type="spellEnd"/>
                           </w:p>
                         </w:txbxContent>
                       </wps:txbx>
@@ -17243,25 +17208,7 @@
                           <w:sz w:val="18"/>
                           <w:szCs w:val="18"/>
                         </w:rPr>
-                        <w:t xml:space="preserve"> (y-terms).</w:t>
-                      </w:r>
-                      <w:proofErr w:type="spellStart"/>
-                      <w:r>
-                        <w:rPr>
-                          <w:rFonts w:ascii="Consolas" w:hAnsi="Consolas"/>
-                          <w:sz w:val="18"/>
-                          <w:szCs w:val="18"/>
-                        </w:rPr>
-                        <w:t>dy</w:t>
-                      </w:r>
-                      <w:proofErr w:type="spellEnd"/>
-                      <w:r>
-                        <w:rPr>
-                          <w:rFonts w:ascii="Consolas" w:hAnsi="Consolas"/>
-                          <w:sz w:val="18"/>
-                          <w:szCs w:val="18"/>
-                        </w:rPr>
-                        <w:t>=(x-terms).dx +</w:t>
+                        <w:t xml:space="preserve"> (y-terms).dy=(x-terms).dx +</w:t>
                       </w:r>
                       <w:r>
                         <w:rPr>
@@ -17297,7 +17244,6 @@
                         </w:rPr>
                         <w:t xml:space="preserve">Explicit: y = </w:t>
                       </w:r>
-                      <w:proofErr w:type="spellStart"/>
                       <w:r>
                         <w:rPr>
                           <w:rFonts w:ascii="Consolas" w:hAnsi="Consolas"/>
@@ -17306,7 +17252,6 @@
                         </w:rPr>
                         <w:t>mx+c</w:t>
                       </w:r>
-                      <w:proofErr w:type="spellEnd"/>
                     </w:p>
                   </w:txbxContent>
                 </v:textbox>
@@ -17335,19 +17280,11 @@
         </w:rPr>
         <w:tab/>
       </w:r>
-      <w:proofErr w:type="spellStart"/>
-      <w:r>
-        <w:rPr>
-          <w:rFonts w:ascii="Consolas" w:hAnsi="Consolas"/>
-        </w:rPr>
-        <w:t>Seperable</w:t>
-      </w:r>
-      <w:proofErr w:type="spellEnd"/>
-      <w:r>
-        <w:rPr>
-          <w:rFonts w:ascii="Consolas" w:hAnsi="Consolas"/>
-        </w:rPr>
-        <w:t xml:space="preserve"> Equations</w:t>
+      <w:r>
+        <w:rPr>
+          <w:rFonts w:ascii="Consolas" w:hAnsi="Consolas"/>
+        </w:rPr>
+        <w:t>Seperable Equations</w:t>
       </w:r>
     </w:p>
     <w:p>
@@ -17566,43 +17503,7 @@
                                 <w:sz w:val="18"/>
                                 <w:szCs w:val="18"/>
                               </w:rPr>
-                              <w:t>f(</w:t>
-                            </w:r>
-                            <w:proofErr w:type="spellStart"/>
-                            <w:r>
-                              <w:rPr>
-                                <w:rFonts w:ascii="Consolas" w:hAnsi="Consolas"/>
-                                <w:sz w:val="18"/>
-                                <w:szCs w:val="18"/>
-                              </w:rPr>
-                              <w:t>kx,ky</w:t>
-                            </w:r>
-                            <w:proofErr w:type="spellEnd"/>
-                            <w:r>
-                              <w:rPr>
-                                <w:rFonts w:ascii="Consolas" w:hAnsi="Consolas"/>
-                                <w:sz w:val="18"/>
-                                <w:szCs w:val="18"/>
-                              </w:rPr>
-                              <w:t>) = f(</w:t>
-                            </w:r>
-                            <w:proofErr w:type="spellStart"/>
-                            <w:r>
-                              <w:rPr>
-                                <w:rFonts w:ascii="Consolas" w:hAnsi="Consolas"/>
-                                <w:sz w:val="18"/>
-                                <w:szCs w:val="18"/>
-                              </w:rPr>
-                              <w:t>x,y</w:t>
-                            </w:r>
-                            <w:proofErr w:type="spellEnd"/>
-                            <w:r>
-                              <w:rPr>
-                                <w:rFonts w:ascii="Consolas" w:hAnsi="Consolas"/>
-                                <w:sz w:val="18"/>
-                                <w:szCs w:val="18"/>
-                              </w:rPr>
-                              <w:t>)</w:t>
+                              <w:t>f(kx,ky) = f(x,y)</w:t>
                             </w:r>
                           </w:p>
                         </w:txbxContent>
@@ -17679,43 +17580,7 @@
                           <w:sz w:val="18"/>
                           <w:szCs w:val="18"/>
                         </w:rPr>
-                        <w:t>f(</w:t>
-                      </w:r>
-                      <w:proofErr w:type="spellStart"/>
-                      <w:r>
-                        <w:rPr>
-                          <w:rFonts w:ascii="Consolas" w:hAnsi="Consolas"/>
-                          <w:sz w:val="18"/>
-                          <w:szCs w:val="18"/>
-                        </w:rPr>
-                        <w:t>kx,ky</w:t>
-                      </w:r>
-                      <w:proofErr w:type="spellEnd"/>
-                      <w:r>
-                        <w:rPr>
-                          <w:rFonts w:ascii="Consolas" w:hAnsi="Consolas"/>
-                          <w:sz w:val="18"/>
-                          <w:szCs w:val="18"/>
-                        </w:rPr>
-                        <w:t>) = f(</w:t>
-                      </w:r>
-                      <w:proofErr w:type="spellStart"/>
-                      <w:r>
-                        <w:rPr>
-                          <w:rFonts w:ascii="Consolas" w:hAnsi="Consolas"/>
-                          <w:sz w:val="18"/>
-                          <w:szCs w:val="18"/>
-                        </w:rPr>
-                        <w:t>x,y</w:t>
-                      </w:r>
-                      <w:proofErr w:type="spellEnd"/>
-                      <w:r>
-                        <w:rPr>
-                          <w:rFonts w:ascii="Consolas" w:hAnsi="Consolas"/>
-                          <w:sz w:val="18"/>
-                          <w:szCs w:val="18"/>
-                        </w:rPr>
-                        <w:t>)</w:t>
+                        <w:t>f(kx,ky) = f(x,y)</w:t>
                       </w:r>
                     </w:p>
                   </w:txbxContent>
@@ -19057,25 +18922,7 @@
                                 <w:sz w:val="18"/>
                                 <w:szCs w:val="18"/>
                               </w:rPr>
-                              <w:t>M(</w:t>
-                            </w:r>
-                            <w:proofErr w:type="spellStart"/>
-                            <w:r>
-                              <w:rPr>
-                                <w:rFonts w:ascii="Consolas" w:hAnsi="Consolas"/>
-                                <w:sz w:val="18"/>
-                                <w:szCs w:val="18"/>
-                              </w:rPr>
-                              <w:t>x,y</w:t>
-                            </w:r>
-                            <w:proofErr w:type="spellEnd"/>
-                            <w:r>
-                              <w:rPr>
-                                <w:rFonts w:ascii="Consolas" w:hAnsi="Consolas"/>
-                                <w:sz w:val="18"/>
-                                <w:szCs w:val="18"/>
-                              </w:rPr>
-                              <w:t>)</w:t>
+                              <w:t>M(x,y)</w:t>
                             </w:r>
                             <w:r>
                               <w:rPr>
@@ -19123,25 +18970,7 @@
                                 <w:sz w:val="18"/>
                                 <w:szCs w:val="18"/>
                               </w:rPr>
-                              <w:t>N(</w:t>
-                            </w:r>
-                            <w:proofErr w:type="spellStart"/>
-                            <w:r>
-                              <w:rPr>
-                                <w:rFonts w:ascii="Consolas" w:hAnsi="Consolas"/>
-                                <w:sz w:val="18"/>
-                                <w:szCs w:val="18"/>
-                              </w:rPr>
-                              <w:t>x,y</w:t>
-                            </w:r>
-                            <w:proofErr w:type="spellEnd"/>
-                            <w:r>
-                              <w:rPr>
-                                <w:rFonts w:ascii="Consolas" w:hAnsi="Consolas"/>
-                                <w:sz w:val="18"/>
-                                <w:szCs w:val="18"/>
-                              </w:rPr>
-                              <w:t>)</w:t>
+                              <w:t>N(x,y)</w:t>
                             </w:r>
                             <w:r>
                               <w:rPr>
@@ -19151,7 +18980,6 @@
                               </w:rPr>
                               <w:t>.</w:t>
                             </w:r>
-                            <w:proofErr w:type="spellStart"/>
                             <w:r>
                               <w:rPr>
                                 <w:rFonts w:ascii="Consolas" w:hAnsi="Consolas"/>
@@ -19160,7 +18988,6 @@
                               </w:rPr>
                               <w:t>dy</w:t>
                             </w:r>
-                            <w:proofErr w:type="spellEnd"/>
                             <w:r>
                               <w:rPr>
                                 <w:rFonts w:ascii="Consolas" w:hAnsi="Consolas"/>
@@ -19663,25 +19490,7 @@
                           <w:sz w:val="18"/>
                           <w:szCs w:val="18"/>
                         </w:rPr>
-                        <w:t>M(</w:t>
-                      </w:r>
-                      <w:proofErr w:type="spellStart"/>
-                      <w:r>
-                        <w:rPr>
-                          <w:rFonts w:ascii="Consolas" w:hAnsi="Consolas"/>
-                          <w:sz w:val="18"/>
-                          <w:szCs w:val="18"/>
-                        </w:rPr>
-                        <w:t>x,y</w:t>
-                      </w:r>
-                      <w:proofErr w:type="spellEnd"/>
-                      <w:r>
-                        <w:rPr>
-                          <w:rFonts w:ascii="Consolas" w:hAnsi="Consolas"/>
-                          <w:sz w:val="18"/>
-                          <w:szCs w:val="18"/>
-                        </w:rPr>
-                        <w:t>)</w:t>
+                        <w:t>M(x,y)</w:t>
                       </w:r>
                       <w:r>
                         <w:rPr>
@@ -19729,25 +19538,7 @@
                           <w:sz w:val="18"/>
                           <w:szCs w:val="18"/>
                         </w:rPr>
-                        <w:t>N(</w:t>
-                      </w:r>
-                      <w:proofErr w:type="spellStart"/>
-                      <w:r>
-                        <w:rPr>
-                          <w:rFonts w:ascii="Consolas" w:hAnsi="Consolas"/>
-                          <w:sz w:val="18"/>
-                          <w:szCs w:val="18"/>
-                        </w:rPr>
-                        <w:t>x,y</w:t>
-                      </w:r>
-                      <w:proofErr w:type="spellEnd"/>
-                      <w:r>
-                        <w:rPr>
-                          <w:rFonts w:ascii="Consolas" w:hAnsi="Consolas"/>
-                          <w:sz w:val="18"/>
-                          <w:szCs w:val="18"/>
-                        </w:rPr>
-                        <w:t>)</w:t>
+                        <w:t>N(x,y)</w:t>
                       </w:r>
                       <w:r>
                         <w:rPr>
@@ -19757,7 +19548,6 @@
                         </w:rPr>
                         <w:t>.</w:t>
                       </w:r>
-                      <w:proofErr w:type="spellStart"/>
                       <w:r>
                         <w:rPr>
                           <w:rFonts w:ascii="Consolas" w:hAnsi="Consolas"/>
@@ -19766,7 +19556,6 @@
                         </w:rPr>
                         <w:t>dy</w:t>
                       </w:r>
-                      <w:proofErr w:type="spellEnd"/>
                       <w:r>
                         <w:rPr>
                           <w:rFonts w:ascii="Consolas" w:hAnsi="Consolas"/>
@@ -21181,16 +20970,7 @@
           <w:rPr>
             <w:rFonts w:ascii="Cambria Math" w:eastAsiaTheme="minorEastAsia" w:hAnsi="Cambria Math"/>
           </w:rPr>
-          <m:t>∇</m:t>
-        </m:r>
-        <m:r>
-          <m:rPr>
-            <m:sty m:val="p"/>
-          </m:rPr>
-          <w:rPr>
-            <w:rFonts w:ascii="Cambria Math" w:eastAsiaTheme="minorEastAsia" w:hAnsi="Cambria Math"/>
-          </w:rPr>
-          <m:t>.</m:t>
+          <m:t>∇.</m:t>
         </m:r>
         <m:r>
           <w:rPr>
@@ -21361,16 +21141,7 @@
           <w:rPr>
             <w:rFonts w:ascii="Cambria Math" w:eastAsiaTheme="minorEastAsia" w:hAnsi="Cambria Math"/>
           </w:rPr>
-          <m:t>∇</m:t>
-        </m:r>
-        <m:r>
-          <m:rPr>
-            <m:sty m:val="p"/>
-          </m:rPr>
-          <w:rPr>
-            <w:rFonts w:ascii="Cambria Math" w:eastAsiaTheme="minorEastAsia" w:hAnsi="Cambria Math"/>
-          </w:rPr>
-          <m:t>.</m:t>
+          <m:t>∇.</m:t>
         </m:r>
         <m:r>
           <w:rPr>
@@ -21391,13 +21162,7 @@
           <w:rPr>
             <w:rFonts w:ascii="Cambria Math" w:eastAsiaTheme="minorEastAsia" w:hAnsi="Cambria Math"/>
           </w:rPr>
-          <m:t>f</m:t>
-        </m:r>
-        <m:r>
-          <w:rPr>
-            <w:rFonts w:ascii="Cambria Math" w:eastAsiaTheme="minorEastAsia" w:hAnsi="Cambria Math"/>
-          </w:rPr>
-          <m:t>)</m:t>
+          <m:t>f)</m:t>
         </m:r>
       </m:oMath>
     </w:p>
@@ -22200,25 +21965,7 @@
         <w:rPr>
           <w:rFonts w:ascii="Consolas" w:hAnsi="Consolas"/>
         </w:rPr>
-        <w:t xml:space="preserve"> how we solve </w:t>
-      </w:r>
-      <w:r>
-        <w:rPr>
-          <w:rFonts w:ascii="Consolas" w:hAnsi="Consolas"/>
-        </w:rPr>
-        <w:t>linear</w:t>
-      </w:r>
-      <w:r>
-        <w:rPr>
-          <w:rFonts w:ascii="Consolas" w:hAnsi="Consolas"/>
-        </w:rPr>
-        <w:t xml:space="preserve"> equations</w:t>
-      </w:r>
-      <w:r>
-        <w:rPr>
-          <w:rFonts w:ascii="Consolas" w:hAnsi="Consolas"/>
-        </w:rPr>
-        <w:t xml:space="preserve"> in </w:t>
+        <w:t xml:space="preserve"> how we solve linear equations in </w:t>
       </w:r>
       <m:oMath>
         <m:sSup>
@@ -22460,13 +22207,7 @@
                   <w:rPr>
                     <w:rFonts w:ascii="Cambria Math" w:hAnsi="Cambria Math"/>
                   </w:rPr>
-                  <m:t>x,y,</m:t>
-                </m:r>
-                <m:r>
-                  <w:rPr>
-                    <w:rFonts w:ascii="Cambria Math" w:hAnsi="Cambria Math"/>
-                  </w:rPr>
-                  <m:t>z</m:t>
+                  <m:t>x,y,z</m:t>
                 </m:r>
               </m:e>
             </m:d>
@@ -22516,13 +22257,7 @@
                   <w:rPr>
                     <w:rFonts w:ascii="Cambria Math" w:eastAsiaTheme="minorEastAsia" w:hAnsi="Cambria Math"/>
                   </w:rPr>
-                  <m:t>x,y,</m:t>
-                </m:r>
-                <m:r>
-                  <w:rPr>
-                    <w:rFonts w:ascii="Cambria Math" w:eastAsiaTheme="minorEastAsia" w:hAnsi="Cambria Math"/>
-                  </w:rPr>
-                  <m:t>z</m:t>
+                  <m:t>x,y,z</m:t>
                 </m:r>
               </m:e>
             </m:d>
@@ -22548,13 +22283,7 @@
                   <w:rPr>
                     <w:rFonts w:ascii="Cambria Math" w:eastAsiaTheme="minorEastAsia" w:hAnsi="Cambria Math"/>
                   </w:rPr>
-                  <m:t>∂</m:t>
-                </m:r>
-                <m:r>
-                  <w:rPr>
-                    <w:rFonts w:ascii="Cambria Math" w:eastAsiaTheme="minorEastAsia" w:hAnsi="Cambria Math"/>
-                  </w:rPr>
-                  <m:t>z</m:t>
+                  <m:t>∂z</m:t>
                 </m:r>
               </m:den>
             </m:f>
@@ -22619,23 +22348,7 @@
           <w:rFonts w:ascii="Consolas" w:eastAsiaTheme="minorEastAsia" w:hAnsi="Consolas"/>
           <w:iCs/>
         </w:rPr>
-        <w:t>, s</w:t>
-      </w:r>
-      <w:proofErr w:type="spellStart"/>
-      <w:r>
-        <w:rPr>
-          <w:rFonts w:ascii="Consolas" w:eastAsiaTheme="minorEastAsia" w:hAnsi="Consolas"/>
-          <w:iCs/>
-        </w:rPr>
-        <w:t>uppose</w:t>
-      </w:r>
-      <w:proofErr w:type="spellEnd"/>
-      <w:r>
-        <w:rPr>
-          <w:rFonts w:ascii="Consolas" w:eastAsiaTheme="minorEastAsia" w:hAnsi="Consolas"/>
-          <w:iCs/>
-        </w:rPr>
-        <w:t xml:space="preserve"> </w:t>
+        <w:t xml:space="preserve">, suppose </w:t>
       </w:r>
       <m:oMath>
         <m:r>
@@ -23058,13 +22771,7 @@
                                                 <w:rPr>
                                                   <w:rFonts w:ascii="Cambria Math" w:hAnsi="Cambria Math"/>
                                                 </w:rPr>
-                                                <m:t>x,y,</m:t>
-                                              </m:r>
-                                              <m:r>
-                                                <w:rPr>
-                                                  <w:rFonts w:ascii="Cambria Math" w:hAnsi="Cambria Math"/>
-                                                </w:rPr>
-                                                <m:t>z</m:t>
+                                                <m:t>x,y,z</m:t>
                                               </m:r>
                                             </m:e>
                                           </m:d>
@@ -23101,16 +22808,7 @@
                                             <w:rPr>
                                               <w:rFonts w:ascii="Cambria Math" w:eastAsiaTheme="minorEastAsia" w:hAnsi="Cambria Math"/>
                                             </w:rPr>
-                                            <m:t>,</m:t>
-                                          </m:r>
-                                          <m:r>
-                                            <m:rPr>
-                                              <m:sty m:val="p"/>
-                                            </m:rPr>
-                                            <w:rPr>
-                                              <w:rFonts w:ascii="Cambria Math" w:eastAsiaTheme="minorEastAsia" w:hAnsi="Cambria Math"/>
-                                            </w:rPr>
-                                            <m:t xml:space="preserve"> </m:t>
+                                            <m:t xml:space="preserve">, </m:t>
                                           </m:r>
                                           <m:d>
                                             <m:dPr>
@@ -23126,13 +22824,7 @@
                                                 <w:rPr>
                                                   <w:rFonts w:ascii="Cambria Math" w:hAnsi="Cambria Math"/>
                                                 </w:rPr>
-                                                <m:t>x,y,</m:t>
-                                              </m:r>
-                                              <m:r>
-                                                <w:rPr>
-                                                  <w:rFonts w:ascii="Cambria Math" w:hAnsi="Cambria Math"/>
-                                                </w:rPr>
-                                                <m:t>z</m:t>
+                                                <m:t>x,y,z</m:t>
                                               </m:r>
                                             </m:e>
                                           </m:d>
@@ -23182,13 +22874,7 @@
                                                 <w:rPr>
                                                   <w:rFonts w:ascii="Cambria Math" w:eastAsiaTheme="minorEastAsia" w:hAnsi="Cambria Math"/>
                                                 </w:rPr>
-                                                <m:t>x,y,</m:t>
-                                              </m:r>
-                                              <m:r>
-                                                <w:rPr>
-                                                  <w:rFonts w:ascii="Cambria Math" w:eastAsiaTheme="minorEastAsia" w:hAnsi="Cambria Math"/>
-                                                </w:rPr>
-                                                <m:t>z</m:t>
+                                                <m:t>x,y,z</m:t>
                                               </m:r>
                                               <m:ctrlPr>
                                                 <w:rPr>
@@ -23240,13 +22926,7 @@
                                         <w:rPr>
                                           <w:rFonts w:ascii="Cambria Math" w:hAnsi="Cambria Math"/>
                                         </w:rPr>
-                                        <m:t>f</m:t>
-                                      </m:r>
-                                      <m:r>
-                                        <w:rPr>
-                                          <w:rFonts w:ascii="Cambria Math" w:hAnsi="Cambria Math"/>
-                                        </w:rPr>
-                                        <m:t>|</m:t>
+                                        <m:t>f|</m:t>
                                       </m:r>
                                       <m:r>
                                         <m:rPr>
@@ -23261,13 +22941,7 @@
                                         <w:rPr>
                                           <w:rFonts w:ascii="Cambria Math" w:hAnsi="Cambria Math"/>
                                         </w:rPr>
-                                        <m:t>=ϕ</m:t>
-                                      </m:r>
-                                      <m:r>
-                                        <w:rPr>
-                                          <w:rFonts w:ascii="Cambria Math" w:hAnsi="Cambria Math"/>
-                                        </w:rPr>
-                                        <m:t xml:space="preserve"> </m:t>
+                                        <m:t xml:space="preserve">=ϕ </m:t>
                                       </m:r>
                                     </m:e>
                                   </m:eqArr>
@@ -23426,13 +23100,7 @@
                                           <w:rPr>
                                             <w:rFonts w:ascii="Cambria Math" w:hAnsi="Cambria Math"/>
                                           </w:rPr>
-                                          <m:t>x,y,</m:t>
-                                        </m:r>
-                                        <m:r>
-                                          <w:rPr>
-                                            <w:rFonts w:ascii="Cambria Math" w:hAnsi="Cambria Math"/>
-                                          </w:rPr>
-                                          <m:t>z</m:t>
+                                          <m:t>x,y,z</m:t>
                                         </m:r>
                                       </m:e>
                                     </m:d>
@@ -23469,16 +23137,7 @@
                                       <w:rPr>
                                         <w:rFonts w:ascii="Cambria Math" w:eastAsiaTheme="minorEastAsia" w:hAnsi="Cambria Math"/>
                                       </w:rPr>
-                                      <m:t>,</m:t>
-                                    </m:r>
-                                    <m:r>
-                                      <m:rPr>
-                                        <m:sty m:val="p"/>
-                                      </m:rPr>
-                                      <w:rPr>
-                                        <w:rFonts w:ascii="Cambria Math" w:eastAsiaTheme="minorEastAsia" w:hAnsi="Cambria Math"/>
-                                      </w:rPr>
-                                      <m:t xml:space="preserve"> </m:t>
+                                      <m:t xml:space="preserve">, </m:t>
                                     </m:r>
                                     <m:d>
                                       <m:dPr>
@@ -23494,13 +23153,7 @@
                                           <w:rPr>
                                             <w:rFonts w:ascii="Cambria Math" w:hAnsi="Cambria Math"/>
                                           </w:rPr>
-                                          <m:t>x,y,</m:t>
-                                        </m:r>
-                                        <m:r>
-                                          <w:rPr>
-                                            <w:rFonts w:ascii="Cambria Math" w:hAnsi="Cambria Math"/>
-                                          </w:rPr>
-                                          <m:t>z</m:t>
+                                          <m:t>x,y,z</m:t>
                                         </m:r>
                                       </m:e>
                                     </m:d>
@@ -23550,13 +23203,7 @@
                                           <w:rPr>
                                             <w:rFonts w:ascii="Cambria Math" w:eastAsiaTheme="minorEastAsia" w:hAnsi="Cambria Math"/>
                                           </w:rPr>
-                                          <m:t>x,y,</m:t>
-                                        </m:r>
-                                        <m:r>
-                                          <w:rPr>
-                                            <w:rFonts w:ascii="Cambria Math" w:eastAsiaTheme="minorEastAsia" w:hAnsi="Cambria Math"/>
-                                          </w:rPr>
-                                          <m:t>z</m:t>
+                                          <m:t>x,y,z</m:t>
                                         </m:r>
                                         <m:ctrlPr>
                                           <w:rPr>
@@ -23608,13 +23255,7 @@
                                   <w:rPr>
                                     <w:rFonts w:ascii="Cambria Math" w:hAnsi="Cambria Math"/>
                                   </w:rPr>
-                                  <m:t>f</m:t>
-                                </m:r>
-                                <m:r>
-                                  <w:rPr>
-                                    <w:rFonts w:ascii="Cambria Math" w:hAnsi="Cambria Math"/>
-                                  </w:rPr>
-                                  <m:t>|</m:t>
+                                  <m:t>f|</m:t>
                                 </m:r>
                                 <m:r>
                                   <m:rPr>
@@ -23629,13 +23270,7 @@
                                   <w:rPr>
                                     <w:rFonts w:ascii="Cambria Math" w:hAnsi="Cambria Math"/>
                                   </w:rPr>
-                                  <m:t>=ϕ</m:t>
-                                </m:r>
-                                <m:r>
-                                  <w:rPr>
-                                    <w:rFonts w:ascii="Cambria Math" w:hAnsi="Cambria Math"/>
-                                  </w:rPr>
-                                  <m:t xml:space="preserve"> </m:t>
+                                  <m:t xml:space="preserve">=ϕ </m:t>
                                 </m:r>
                               </m:e>
                             </m:eqArr>
@@ -25647,13 +25282,7 @@
         <w:rPr>
           <w:rFonts w:ascii="Consolas" w:hAnsi="Consolas"/>
         </w:rPr>
-        <w:t>This is almost the same as before, but now t</w:t>
-      </w:r>
-      <w:r>
-        <w:rPr>
-          <w:rFonts w:ascii="Consolas" w:hAnsi="Consolas"/>
-        </w:rPr>
-        <w:t xml:space="preserve">he third coordinate </w:t>
+        <w:t xml:space="preserve">This is almost the same as before, but now the third coordinate </w:t>
       </w:r>
       <m:oMath>
         <m:r>
@@ -25704,19 +25333,7 @@
         <w:rPr>
           <w:rFonts w:ascii="Consolas" w:eastAsiaTheme="minorEastAsia" w:hAnsi="Consolas"/>
         </w:rPr>
-        <w:t xml:space="preserve"> functions </w:t>
-      </w:r>
-      <w:r>
-        <w:rPr>
-          <w:rFonts w:ascii="Consolas" w:eastAsiaTheme="minorEastAsia" w:hAnsi="Consolas"/>
-        </w:rPr>
-        <w:t xml:space="preserve">that would </w:t>
-      </w:r>
-      <w:r>
-        <w:rPr>
-          <w:rFonts w:ascii="Consolas" w:eastAsiaTheme="minorEastAsia" w:hAnsi="Consolas"/>
-        </w:rPr>
-        <w:t xml:space="preserve">indicate that </w:t>
+        <w:t xml:space="preserve"> functions that would indicate that </w:t>
       </w:r>
       <m:oMath>
         <m:r>
@@ -25948,19 +25565,7 @@
                               <w:rPr>
                                 <w:rFonts w:ascii="Consolas" w:eastAsiaTheme="minorEastAsia" w:hAnsi="Consolas"/>
                               </w:rPr>
-                              <w:t>[</w:t>
-                            </w:r>
-                            <w:r>
-                              <w:rPr>
-                                <w:rFonts w:ascii="Consolas" w:eastAsiaTheme="minorEastAsia" w:hAnsi="Consolas"/>
-                              </w:rPr>
-                              <w:t>2</w:t>
-                            </w:r>
-                            <w:r>
-                              <w:rPr>
-                                <w:rFonts w:ascii="Consolas" w:eastAsiaTheme="minorEastAsia" w:hAnsi="Consolas"/>
-                              </w:rPr>
-                              <w:t>]</w:t>
+                              <w:t>[2]</w:t>
                             </w:r>
                             <w:r>
                               <w:rPr>
@@ -25983,13 +25588,7 @@
                                     <w:rPr>
                                       <w:rFonts w:ascii="Cambria Math" w:eastAsiaTheme="minorEastAsia" w:hAnsi="Cambria Math"/>
                                     </w:rPr>
-                                    <m:t>d</m:t>
-                                  </m:r>
-                                  <m:r>
-                                    <w:rPr>
-                                      <w:rFonts w:ascii="Cambria Math" w:eastAsiaTheme="minorEastAsia" w:hAnsi="Cambria Math"/>
-                                    </w:rPr>
-                                    <m:t>y</m:t>
+                                    <m:t>dy</m:t>
                                   </m:r>
                                 </m:num>
                                 <m:den>
@@ -26005,19 +25604,7 @@
                                 <w:rPr>
                                   <w:rFonts w:ascii="Cambria Math" w:eastAsiaTheme="minorEastAsia" w:hAnsi="Cambria Math"/>
                                 </w:rPr>
-                                <m:t>=</m:t>
-                              </m:r>
-                              <m:r>
-                                <w:rPr>
-                                  <w:rFonts w:ascii="Cambria Math" w:eastAsiaTheme="minorEastAsia" w:hAnsi="Cambria Math"/>
-                                </w:rPr>
-                                <m:t>b</m:t>
-                              </m:r>
-                              <m:r>
-                                <w:rPr>
-                                  <w:rFonts w:ascii="Cambria Math" w:eastAsiaTheme="minorEastAsia" w:hAnsi="Cambria Math"/>
-                                </w:rPr>
-                                <m:t>(x,y,z)</m:t>
+                                <m:t>=b(x,y,z)</m:t>
                               </m:r>
                             </m:oMath>
                             <w:r>
@@ -26035,19 +25622,7 @@
                               <w:rPr>
                                 <w:rFonts w:ascii="Consolas" w:eastAsiaTheme="minorEastAsia" w:hAnsi="Consolas"/>
                               </w:rPr>
-                              <w:t>[</w:t>
-                            </w:r>
-                            <w:r>
-                              <w:rPr>
-                                <w:rFonts w:ascii="Consolas" w:eastAsiaTheme="minorEastAsia" w:hAnsi="Consolas"/>
-                              </w:rPr>
-                              <w:t>3</w:t>
-                            </w:r>
-                            <w:r>
-                              <w:rPr>
-                                <w:rFonts w:ascii="Consolas" w:eastAsiaTheme="minorEastAsia" w:hAnsi="Consolas"/>
-                              </w:rPr>
-                              <w:t>]</w:t>
+                              <w:t>[3]</w:t>
                             </w:r>
                             <w:r>
                               <w:rPr>
@@ -26070,13 +25645,7 @@
                                     <w:rPr>
                                       <w:rFonts w:ascii="Cambria Math" w:eastAsiaTheme="minorEastAsia" w:hAnsi="Cambria Math"/>
                                     </w:rPr>
-                                    <m:t>d</m:t>
-                                  </m:r>
-                                  <m:r>
-                                    <w:rPr>
-                                      <w:rFonts w:ascii="Cambria Math" w:eastAsiaTheme="minorEastAsia" w:hAnsi="Cambria Math"/>
-                                    </w:rPr>
-                                    <m:t>z</m:t>
+                                    <m:t>dz</m:t>
                                   </m:r>
                                 </m:num>
                                 <m:den>
@@ -26092,19 +25661,7 @@
                                 <w:rPr>
                                   <w:rFonts w:ascii="Cambria Math" w:eastAsiaTheme="minorEastAsia" w:hAnsi="Cambria Math"/>
                                 </w:rPr>
-                                <m:t>=</m:t>
-                              </m:r>
-                              <m:r>
-                                <w:rPr>
-                                  <w:rFonts w:ascii="Cambria Math" w:eastAsiaTheme="minorEastAsia" w:hAnsi="Cambria Math"/>
-                                </w:rPr>
-                                <m:t>c</m:t>
-                              </m:r>
-                              <m:r>
-                                <w:rPr>
-                                  <w:rFonts w:ascii="Cambria Math" w:eastAsiaTheme="minorEastAsia" w:hAnsi="Cambria Math"/>
-                                </w:rPr>
-                                <m:t>(x,y,z)</m:t>
+                                <m:t>=c(x,y,z)</m:t>
                               </m:r>
                             </m:oMath>
                             <w:r>
@@ -26238,19 +25795,7 @@
                         <w:rPr>
                           <w:rFonts w:ascii="Consolas" w:eastAsiaTheme="minorEastAsia" w:hAnsi="Consolas"/>
                         </w:rPr>
-                        <w:t>[</w:t>
-                      </w:r>
-                      <w:r>
-                        <w:rPr>
-                          <w:rFonts w:ascii="Consolas" w:eastAsiaTheme="minorEastAsia" w:hAnsi="Consolas"/>
-                        </w:rPr>
-                        <w:t>2</w:t>
-                      </w:r>
-                      <w:r>
-                        <w:rPr>
-                          <w:rFonts w:ascii="Consolas" w:eastAsiaTheme="minorEastAsia" w:hAnsi="Consolas"/>
-                        </w:rPr>
-                        <w:t>]</w:t>
+                        <w:t>[2]</w:t>
                       </w:r>
                       <w:r>
                         <w:rPr>
@@ -26273,13 +25818,7 @@
                               <w:rPr>
                                 <w:rFonts w:ascii="Cambria Math" w:eastAsiaTheme="minorEastAsia" w:hAnsi="Cambria Math"/>
                               </w:rPr>
-                              <m:t>d</m:t>
-                            </m:r>
-                            <m:r>
-                              <w:rPr>
-                                <w:rFonts w:ascii="Cambria Math" w:eastAsiaTheme="minorEastAsia" w:hAnsi="Cambria Math"/>
-                              </w:rPr>
-                              <m:t>y</m:t>
+                              <m:t>dy</m:t>
                             </m:r>
                           </m:num>
                           <m:den>
@@ -26295,19 +25834,7 @@
                           <w:rPr>
                             <w:rFonts w:ascii="Cambria Math" w:eastAsiaTheme="minorEastAsia" w:hAnsi="Cambria Math"/>
                           </w:rPr>
-                          <m:t>=</m:t>
-                        </m:r>
-                        <m:r>
-                          <w:rPr>
-                            <w:rFonts w:ascii="Cambria Math" w:eastAsiaTheme="minorEastAsia" w:hAnsi="Cambria Math"/>
-                          </w:rPr>
-                          <m:t>b</m:t>
-                        </m:r>
-                        <m:r>
-                          <w:rPr>
-                            <w:rFonts w:ascii="Cambria Math" w:eastAsiaTheme="minorEastAsia" w:hAnsi="Cambria Math"/>
-                          </w:rPr>
-                          <m:t>(x,y,z)</m:t>
+                          <m:t>=b(x,y,z)</m:t>
                         </m:r>
                       </m:oMath>
                       <w:r>
@@ -26325,19 +25852,7 @@
                         <w:rPr>
                           <w:rFonts w:ascii="Consolas" w:eastAsiaTheme="minorEastAsia" w:hAnsi="Consolas"/>
                         </w:rPr>
-                        <w:t>[</w:t>
-                      </w:r>
-                      <w:r>
-                        <w:rPr>
-                          <w:rFonts w:ascii="Consolas" w:eastAsiaTheme="minorEastAsia" w:hAnsi="Consolas"/>
-                        </w:rPr>
-                        <w:t>3</w:t>
-                      </w:r>
-                      <w:r>
-                        <w:rPr>
-                          <w:rFonts w:ascii="Consolas" w:eastAsiaTheme="minorEastAsia" w:hAnsi="Consolas"/>
-                        </w:rPr>
-                        <w:t>]</w:t>
+                        <w:t>[3]</w:t>
                       </w:r>
                       <w:r>
                         <w:rPr>
@@ -26360,13 +25875,7 @@
                               <w:rPr>
                                 <w:rFonts w:ascii="Cambria Math" w:eastAsiaTheme="minorEastAsia" w:hAnsi="Cambria Math"/>
                               </w:rPr>
-                              <m:t>d</m:t>
-                            </m:r>
-                            <m:r>
-                              <w:rPr>
-                                <w:rFonts w:ascii="Cambria Math" w:eastAsiaTheme="minorEastAsia" w:hAnsi="Cambria Math"/>
-                              </w:rPr>
-                              <m:t>z</m:t>
+                              <m:t>dz</m:t>
                             </m:r>
                           </m:num>
                           <m:den>
@@ -26382,19 +25891,7 @@
                           <w:rPr>
                             <w:rFonts w:ascii="Cambria Math" w:eastAsiaTheme="minorEastAsia" w:hAnsi="Cambria Math"/>
                           </w:rPr>
-                          <m:t>=</m:t>
-                        </m:r>
-                        <m:r>
-                          <w:rPr>
-                            <w:rFonts w:ascii="Cambria Math" w:eastAsiaTheme="minorEastAsia" w:hAnsi="Cambria Math"/>
-                          </w:rPr>
-                          <m:t>c</m:t>
-                        </m:r>
-                        <m:r>
-                          <w:rPr>
-                            <w:rFonts w:ascii="Cambria Math" w:eastAsiaTheme="minorEastAsia" w:hAnsi="Cambria Math"/>
-                          </w:rPr>
-                          <m:t>(x,y,z)</m:t>
+                          <m:t>=c(x,y,z)</m:t>
                         </m:r>
                       </m:oMath>
                       <w:r>
@@ -26544,73 +26041,7 @@
               <w:rPr>
                 <w:rFonts w:ascii="Cambria Math" w:eastAsiaTheme="minorEastAsia" w:hAnsi="Cambria Math"/>
               </w:rPr>
-              <m:t>dx</m:t>
-            </m:r>
-            <m:r>
-              <w:rPr>
-                <w:rFonts w:ascii="Cambria Math" w:eastAsiaTheme="minorEastAsia" w:hAnsi="Cambria Math"/>
-              </w:rPr>
-              <m:t>/ds</m:t>
-            </m:r>
-            <m:r>
-              <w:rPr>
-                <w:rFonts w:ascii="Cambria Math" w:eastAsiaTheme="minorEastAsia" w:hAnsi="Cambria Math"/>
-              </w:rPr>
-              <m:t>,</m:t>
-            </m:r>
-            <m:r>
-              <w:rPr>
-                <w:rFonts w:ascii="Cambria Math" w:eastAsiaTheme="minorEastAsia" w:hAnsi="Cambria Math"/>
-              </w:rPr>
-              <m:t xml:space="preserve">  </m:t>
-            </m:r>
-            <m:r>
-              <w:rPr>
-                <w:rFonts w:ascii="Cambria Math" w:eastAsiaTheme="minorEastAsia" w:hAnsi="Cambria Math"/>
-              </w:rPr>
-              <m:t xml:space="preserve"> </m:t>
-            </m:r>
-            <m:r>
-              <w:rPr>
-                <w:rFonts w:ascii="Cambria Math" w:eastAsiaTheme="minorEastAsia" w:hAnsi="Cambria Math"/>
-              </w:rPr>
-              <m:t>d</m:t>
-            </m:r>
-            <m:r>
-              <w:rPr>
-                <w:rFonts w:ascii="Cambria Math" w:eastAsiaTheme="minorEastAsia" w:hAnsi="Cambria Math"/>
-              </w:rPr>
-              <m:t>y</m:t>
-            </m:r>
-            <m:r>
-              <w:rPr>
-                <w:rFonts w:ascii="Cambria Math" w:eastAsiaTheme="minorEastAsia" w:hAnsi="Cambria Math"/>
-              </w:rPr>
-              <m:t>/ds</m:t>
-            </m:r>
-            <m:r>
-              <w:rPr>
-                <w:rFonts w:ascii="Cambria Math" w:eastAsiaTheme="minorEastAsia" w:hAnsi="Cambria Math"/>
-              </w:rPr>
-              <m:t>,</m:t>
-            </m:r>
-            <m:r>
-              <w:rPr>
-                <w:rFonts w:ascii="Cambria Math" w:eastAsiaTheme="minorEastAsia" w:hAnsi="Cambria Math"/>
-              </w:rPr>
-              <m:t xml:space="preserve">  </m:t>
-            </m:r>
-            <m:r>
-              <w:rPr>
-                <w:rFonts w:ascii="Cambria Math" w:eastAsiaTheme="minorEastAsia" w:hAnsi="Cambria Math"/>
-              </w:rPr>
-              <m:t xml:space="preserve"> </m:t>
-            </m:r>
-            <m:r>
-              <w:rPr>
-                <w:rFonts w:ascii="Cambria Math" w:eastAsiaTheme="minorEastAsia" w:hAnsi="Cambria Math"/>
-              </w:rPr>
-              <m:t>d</m:t>
+              <m:t>dx/ds,   dy/ds,   d</m:t>
             </m:r>
             <m:r>
               <w:rPr>
@@ -26709,13 +26140,7 @@
               <w:rPr>
                 <w:rFonts w:ascii="Cambria Math" w:eastAsiaTheme="minorEastAsia" w:hAnsi="Cambria Math"/>
               </w:rPr>
-              <m:t xml:space="preserve"> </m:t>
-            </m:r>
-            <m:r>
-              <w:rPr>
-                <w:rFonts w:ascii="Cambria Math" w:eastAsiaTheme="minorEastAsia" w:hAnsi="Cambria Math"/>
-              </w:rPr>
-              <m:t>=</m:t>
+              <m:t xml:space="preserve"> =</m:t>
             </m:r>
             <m:f>
               <m:fPr>
@@ -26731,19 +26156,7 @@
                   <w:rPr>
                     <w:rFonts w:ascii="Cambria Math" w:eastAsiaTheme="minorEastAsia" w:hAnsi="Cambria Math"/>
                   </w:rPr>
-                  <m:t>d</m:t>
-                </m:r>
-                <m:r>
-                  <w:rPr>
-                    <w:rFonts w:ascii="Cambria Math" w:eastAsiaTheme="minorEastAsia" w:hAnsi="Cambria Math"/>
-                  </w:rPr>
-                  <m:t>y</m:t>
-                </m:r>
-                <m:r>
-                  <w:rPr>
-                    <w:rFonts w:ascii="Cambria Math" w:eastAsiaTheme="minorEastAsia" w:hAnsi="Cambria Math"/>
-                  </w:rPr>
-                  <m:t>/ds</m:t>
+                  <m:t>dy/ds</m:t>
                 </m:r>
               </m:num>
               <m:den>
@@ -26759,13 +26172,7 @@
               <w:rPr>
                 <w:rFonts w:ascii="Cambria Math" w:eastAsiaTheme="minorEastAsia" w:hAnsi="Cambria Math"/>
               </w:rPr>
-              <m:t>=</m:t>
-            </m:r>
-            <m:r>
-              <w:rPr>
-                <w:rFonts w:ascii="Cambria Math" w:eastAsiaTheme="minorEastAsia" w:hAnsi="Cambria Math"/>
-              </w:rPr>
-              <m:t xml:space="preserve"> </m:t>
+              <m:t xml:space="preserve">= </m:t>
             </m:r>
             <m:f>
               <m:fPr>
@@ -26944,13 +26351,7 @@
                               <w:rPr>
                                 <w:rFonts w:ascii="Consolas" w:hAnsi="Consolas"/>
                               </w:rPr>
-                              <w:t xml:space="preserve"> </w:t>
-                            </w:r>
-                            <w:r>
-                              <w:rPr>
-                                <w:rFonts w:ascii="Consolas" w:hAnsi="Consolas"/>
-                              </w:rPr>
-                              <w:t xml:space="preserve">parametrize </w:t>
+                              <w:t xml:space="preserve"> parametrize </w:t>
                             </w:r>
                             <m:oMath>
                               <m:r>
@@ -26996,19 +26397,7 @@
                                 <w:rPr>
                                   <w:rFonts w:ascii="Cambria Math" w:hAnsi="Cambria Math"/>
                                 </w:rPr>
-                                <m:t xml:space="preserve">(Γ, </m:t>
-                              </m:r>
-                              <m:r>
-                                <w:rPr>
-                                  <w:rFonts w:ascii="Cambria Math" w:hAnsi="Cambria Math"/>
-                                </w:rPr>
-                                <m:t>ϕ</m:t>
-                              </m:r>
-                              <m:r>
-                                <w:rPr>
-                                  <w:rFonts w:ascii="Cambria Math" w:hAnsi="Cambria Math"/>
-                                </w:rPr>
-                                <m:t xml:space="preserve">) in </m:t>
+                                <m:t xml:space="preserve">(Γ, ϕ) in </m:t>
                               </m:r>
                               <m:sSup>
                                 <m:sSupPr>
@@ -27087,13 +26476,7 @@
                         <w:rPr>
                           <w:rFonts w:ascii="Consolas" w:hAnsi="Consolas"/>
                         </w:rPr>
-                        <w:t xml:space="preserve"> </w:t>
-                      </w:r>
-                      <w:r>
-                        <w:rPr>
-                          <w:rFonts w:ascii="Consolas" w:hAnsi="Consolas"/>
-                        </w:rPr>
-                        <w:t xml:space="preserve">parametrize </w:t>
+                        <w:t xml:space="preserve"> parametrize </w:t>
                       </w:r>
                       <m:oMath>
                         <m:r>
@@ -27139,19 +26522,7 @@
                           <w:rPr>
                             <w:rFonts w:ascii="Cambria Math" w:hAnsi="Cambria Math"/>
                           </w:rPr>
-                          <m:t xml:space="preserve">(Γ, </m:t>
-                        </m:r>
-                        <m:r>
-                          <w:rPr>
-                            <w:rFonts w:ascii="Cambria Math" w:hAnsi="Cambria Math"/>
-                          </w:rPr>
-                          <m:t>ϕ</m:t>
-                        </m:r>
-                        <m:r>
-                          <w:rPr>
-                            <w:rFonts w:ascii="Cambria Math" w:hAnsi="Cambria Math"/>
-                          </w:rPr>
-                          <m:t xml:space="preserve">) in </m:t>
+                          <m:t xml:space="preserve">(Γ, ϕ) in </m:t>
                         </m:r>
                         <m:sSup>
                           <m:sSupPr>
@@ -27398,13 +26769,7 @@
                                 <w:rPr>
                                   <w:rFonts w:ascii="Cambria Math" w:hAnsi="Cambria Math"/>
                                 </w:rPr>
-                                <m:t>y</m:t>
-                              </m:r>
-                              <m:r>
-                                <w:rPr>
-                                  <w:rFonts w:ascii="Cambria Math" w:hAnsi="Cambria Math"/>
-                                </w:rPr>
-                                <m:t>(r,0)</m:t>
+                                <m:t>y(r,0)</m:t>
                               </m:r>
                             </m:oMath>
                             <w:r>
@@ -27423,13 +26788,7 @@
                                 <w:rPr>
                                   <w:rFonts w:ascii="Cambria Math" w:hAnsi="Cambria Math"/>
                                 </w:rPr>
-                                <m:t>z</m:t>
-                              </m:r>
-                              <m:r>
-                                <w:rPr>
-                                  <w:rFonts w:ascii="Cambria Math" w:hAnsi="Cambria Math"/>
-                                </w:rPr>
-                                <m:t>(r,0)</m:t>
+                                <m:t>z(r,0)</m:t>
                               </m:r>
                             </m:oMath>
                             <w:r>
@@ -27560,13 +26919,7 @@
                           <w:rPr>
                             <w:rFonts w:ascii="Cambria Math" w:hAnsi="Cambria Math"/>
                           </w:rPr>
-                          <m:t>y</m:t>
-                        </m:r>
-                        <m:r>
-                          <w:rPr>
-                            <w:rFonts w:ascii="Cambria Math" w:hAnsi="Cambria Math"/>
-                          </w:rPr>
-                          <m:t>(r,0)</m:t>
+                          <m:t>y(r,0)</m:t>
                         </m:r>
                       </m:oMath>
                       <w:r>
@@ -27585,13 +26938,7 @@
                           <w:rPr>
                             <w:rFonts w:ascii="Cambria Math" w:hAnsi="Cambria Math"/>
                           </w:rPr>
-                          <m:t>z</m:t>
-                        </m:r>
-                        <m:r>
-                          <w:rPr>
-                            <w:rFonts w:ascii="Cambria Math" w:hAnsi="Cambria Math"/>
-                          </w:rPr>
-                          <m:t>(r,0)</m:t>
+                          <m:t>z(r,0)</m:t>
                         </m:r>
                       </m:oMath>
                       <w:r>
@@ -27797,19 +27144,7 @@
           <w:rPr>
             <w:rFonts w:ascii="Cambria Math" w:hAnsi="Cambria Math"/>
           </w:rPr>
-          <m:t>F</m:t>
-        </m:r>
-        <m:r>
-          <w:rPr>
-            <w:rFonts w:ascii="Cambria Math" w:hAnsi="Cambria Math"/>
-          </w:rPr>
-          <m:t>(</m:t>
-        </m:r>
-        <m:r>
-          <w:rPr>
-            <w:rFonts w:ascii="Cambria Math" w:hAnsi="Cambria Math"/>
-          </w:rPr>
-          <m:t>x,y,u,</m:t>
+          <m:t>F(x,y,u,</m:t>
         </m:r>
         <m:sSub>
           <m:sSubPr>
@@ -27873,19 +27208,7 @@
           <w:rPr>
             <w:rFonts w:ascii="Cambria Math" w:hAnsi="Cambria Math"/>
           </w:rPr>
-          <m:t>)</m:t>
-        </m:r>
-        <m:r>
-          <w:rPr>
-            <w:rFonts w:ascii="Cambria Math" w:hAnsi="Cambria Math"/>
-          </w:rPr>
-          <m:t xml:space="preserve">= </m:t>
-        </m:r>
-        <m:r>
-          <w:rPr>
-            <w:rFonts w:ascii="Cambria Math" w:hAnsi="Cambria Math"/>
-          </w:rPr>
-          <m:t>a</m:t>
+          <m:t>)= a</m:t>
         </m:r>
         <m:d>
           <m:dPr>
@@ -27960,13 +27283,7 @@
               <w:rPr>
                 <w:rFonts w:ascii="Cambria Math" w:hAnsi="Cambria Math"/>
               </w:rPr>
-              <m:t>x,y,</m:t>
-            </m:r>
-            <m:r>
-              <w:rPr>
-                <w:rFonts w:ascii="Cambria Math" w:hAnsi="Cambria Math"/>
-              </w:rPr>
-              <m:t>z</m:t>
+              <m:t>x,y,z</m:t>
             </m:r>
           </m:e>
         </m:d>
@@ -28000,37 +27317,7 @@
           <w:rPr>
             <w:rFonts w:ascii="Cambria Math" w:eastAsiaTheme="minorEastAsia" w:hAnsi="Cambria Math"/>
           </w:rPr>
-          <m:t>-</m:t>
-        </m:r>
-        <m:r>
-          <w:rPr>
-            <w:rFonts w:ascii="Cambria Math" w:eastAsiaTheme="minorEastAsia" w:hAnsi="Cambria Math"/>
-          </w:rPr>
-          <m:t>c(x,y,</m:t>
-        </m:r>
-        <m:r>
-          <w:rPr>
-            <w:rFonts w:ascii="Cambria Math" w:eastAsiaTheme="minorEastAsia" w:hAnsi="Cambria Math"/>
-          </w:rPr>
-          <m:t>z</m:t>
-        </m:r>
-        <m:r>
-          <w:rPr>
-            <w:rFonts w:ascii="Cambria Math" w:eastAsiaTheme="minorEastAsia" w:hAnsi="Cambria Math"/>
-          </w:rPr>
-          <m:t xml:space="preserve">) </m:t>
-        </m:r>
-        <m:r>
-          <w:rPr>
-            <w:rFonts w:ascii="Cambria Math" w:eastAsiaTheme="minorEastAsia" w:hAnsi="Cambria Math"/>
-          </w:rPr>
-          <m:t>=</m:t>
-        </m:r>
-        <m:r>
-          <w:rPr>
-            <w:rFonts w:ascii="Cambria Math" w:eastAsiaTheme="minorEastAsia" w:hAnsi="Cambria Math"/>
-          </w:rPr>
-          <m:t>0</m:t>
+          <m:t>-c(x,y,z) =0</m:t>
         </m:r>
       </m:oMath>
       <w:r>
@@ -28260,13 +27547,7 @@
                               <w:rPr>
                                 <w:rFonts w:ascii="Consolas" w:eastAsiaTheme="minorEastAsia" w:hAnsi="Consolas"/>
                               </w:rPr>
-                              <w:t xml:space="preserve"> </w:t>
-                            </w:r>
-                            <w:r>
-                              <w:rPr>
-                                <w:rFonts w:ascii="Consolas" w:eastAsiaTheme="minorEastAsia" w:hAnsi="Consolas"/>
-                              </w:rPr>
-                              <w:t xml:space="preserve"> </w:t>
+                              <w:t xml:space="preserve">  </w:t>
                             </w:r>
                           </w:p>
                           <w:p>
@@ -28472,13 +27753,7 @@
                         <w:rPr>
                           <w:rFonts w:ascii="Consolas" w:eastAsiaTheme="minorEastAsia" w:hAnsi="Consolas"/>
                         </w:rPr>
-                        <w:t xml:space="preserve"> </w:t>
-                      </w:r>
-                      <w:r>
-                        <w:rPr>
-                          <w:rFonts w:ascii="Consolas" w:eastAsiaTheme="minorEastAsia" w:hAnsi="Consolas"/>
-                        </w:rPr>
-                        <w:t xml:space="preserve"> </w:t>
+                        <w:t xml:space="preserve">  </w:t>
                       </w:r>
                     </w:p>
                     <w:p>
@@ -28612,13 +27887,7 @@
                                 <w:rPr>
                                   <w:rFonts w:ascii="Cambria Math" w:hAnsi="Cambria Math"/>
                                 </w:rPr>
-                                <m:t>u</m:t>
-                              </m:r>
-                              <m:r>
-                                <w:rPr>
-                                  <w:rFonts w:ascii="Cambria Math" w:hAnsi="Cambria Math"/>
-                                </w:rPr>
-                                <m:t>,v</m:t>
+                                <m:t>u,v</m:t>
                               </m:r>
                             </m:oMath>
                             <w:r>
@@ -28722,13 +27991,7 @@
                           <w:rPr>
                             <w:rFonts w:ascii="Cambria Math" w:hAnsi="Cambria Math"/>
                           </w:rPr>
-                          <m:t>u</m:t>
-                        </m:r>
-                        <m:r>
-                          <w:rPr>
-                            <w:rFonts w:ascii="Cambria Math" w:hAnsi="Cambria Math"/>
-                          </w:rPr>
-                          <m:t>,v</m:t>
+                          <m:t>u,v</m:t>
                         </m:r>
                       </m:oMath>
                       <w:r>
@@ -28949,19 +28212,7 @@
           <w:rPr>
             <w:rFonts w:ascii="Cambria Math" w:hAnsi="Cambria Math"/>
           </w:rPr>
-          <m:t>F(x,y,</m:t>
-        </m:r>
-        <m:r>
-          <w:rPr>
-            <w:rFonts w:ascii="Cambria Math" w:hAnsi="Cambria Math"/>
-          </w:rPr>
-          <m:t>z</m:t>
-        </m:r>
-        <m:r>
-          <w:rPr>
-            <w:rFonts w:ascii="Cambria Math" w:hAnsi="Cambria Math"/>
-          </w:rPr>
-          <m:t>,</m:t>
+          <m:t>F(x,y,z,</m:t>
         </m:r>
         <m:r>
           <w:rPr>
@@ -29043,13 +28294,7 @@
               <w:rPr>
                 <w:rFonts w:ascii="Cambria Math" w:hAnsi="Cambria Math"/>
               </w:rPr>
-              <m:t>x,y,</m:t>
-            </m:r>
-            <m:r>
-              <w:rPr>
-                <w:rFonts w:ascii="Cambria Math" w:hAnsi="Cambria Math"/>
-              </w:rPr>
-              <m:t>z</m:t>
+              <m:t>x,y,z</m:t>
             </m:r>
           </m:e>
         </m:d>
@@ -29064,31 +28309,7 @@
           <w:rPr>
             <w:rFonts w:ascii="Cambria Math" w:eastAsiaTheme="minorEastAsia" w:hAnsi="Cambria Math"/>
           </w:rPr>
-          <m:t>-</m:t>
-        </m:r>
-        <m:r>
-          <w:rPr>
-            <w:rFonts w:ascii="Cambria Math" w:eastAsiaTheme="minorEastAsia" w:hAnsi="Cambria Math"/>
-          </w:rPr>
-          <m:t>c(x,y,</m:t>
-        </m:r>
-        <m:r>
-          <w:rPr>
-            <w:rFonts w:ascii="Cambria Math" w:eastAsiaTheme="minorEastAsia" w:hAnsi="Cambria Math"/>
-          </w:rPr>
-          <m:t>z</m:t>
-        </m:r>
-        <m:r>
-          <w:rPr>
-            <w:rFonts w:ascii="Cambria Math" w:eastAsiaTheme="minorEastAsia" w:hAnsi="Cambria Math"/>
-          </w:rPr>
-          <m:t xml:space="preserve">) </m:t>
-        </m:r>
-        <m:r>
-          <w:rPr>
-            <w:rFonts w:ascii="Cambria Math" w:eastAsiaTheme="minorEastAsia" w:hAnsi="Cambria Math"/>
-          </w:rPr>
-          <m:t>=0</m:t>
+          <m:t>-c(x,y,z) =0</m:t>
         </m:r>
       </m:oMath>
       <w:r>
@@ -29282,19 +28503,7 @@
                               <w:rPr>
                                 <w:rFonts w:ascii="Consolas" w:eastAsiaTheme="minorEastAsia" w:hAnsi="Consolas"/>
                               </w:rPr>
-                              <w:t>[</w:t>
-                            </w:r>
-                            <w:r>
-                              <w:rPr>
-                                <w:rFonts w:ascii="Consolas" w:eastAsiaTheme="minorEastAsia" w:hAnsi="Consolas"/>
-                              </w:rPr>
-                              <w:t>2</w:t>
-                            </w:r>
-                            <w:r>
-                              <w:rPr>
-                                <w:rFonts w:ascii="Consolas" w:eastAsiaTheme="minorEastAsia" w:hAnsi="Consolas"/>
-                              </w:rPr>
-                              <w:t>]</w:t>
+                              <w:t>[2]</w:t>
                             </w:r>
                             <w:r>
                               <w:rPr>
@@ -29374,19 +28583,7 @@
                               <w:rPr>
                                 <w:rFonts w:ascii="Consolas" w:eastAsiaTheme="minorEastAsia" w:hAnsi="Consolas"/>
                               </w:rPr>
-                              <w:t>[</w:t>
-                            </w:r>
-                            <w:r>
-                              <w:rPr>
-                                <w:rFonts w:ascii="Consolas" w:eastAsiaTheme="minorEastAsia" w:hAnsi="Consolas"/>
-                              </w:rPr>
-                              <w:t>3</w:t>
-                            </w:r>
-                            <w:r>
-                              <w:rPr>
-                                <w:rFonts w:ascii="Consolas" w:eastAsiaTheme="minorEastAsia" w:hAnsi="Consolas"/>
-                              </w:rPr>
-                              <w:t>]</w:t>
+                              <w:t>[3]</w:t>
                             </w:r>
                             <w:r>
                               <w:rPr>
@@ -29518,19 +28715,7 @@
                               <w:rPr>
                                 <w:rFonts w:ascii="Consolas" w:eastAsiaTheme="minorEastAsia" w:hAnsi="Consolas"/>
                               </w:rPr>
-                              <w:t>[</w:t>
-                            </w:r>
-                            <w:r>
-                              <w:rPr>
-                                <w:rFonts w:ascii="Consolas" w:eastAsiaTheme="minorEastAsia" w:hAnsi="Consolas"/>
-                              </w:rPr>
-                              <w:t>4</w:t>
-                            </w:r>
-                            <w:r>
-                              <w:rPr>
-                                <w:rFonts w:ascii="Consolas" w:eastAsiaTheme="minorEastAsia" w:hAnsi="Consolas"/>
-                              </w:rPr>
-                              <w:t>]</w:t>
+                              <w:t>[4]</w:t>
                             </w:r>
                             <w:r>
                               <w:rPr>
@@ -29553,13 +28738,7 @@
                                     <w:rPr>
                                       <w:rFonts w:ascii="Cambria Math" w:eastAsiaTheme="minorEastAsia" w:hAnsi="Cambria Math"/>
                                     </w:rPr>
-                                    <m:t>d</m:t>
-                                  </m:r>
-                                  <m:r>
-                                    <w:rPr>
-                                      <w:rFonts w:ascii="Cambria Math" w:eastAsiaTheme="minorEastAsia" w:hAnsi="Cambria Math"/>
-                                    </w:rPr>
-                                    <m:t>p</m:t>
+                                    <m:t>dp</m:t>
                                   </m:r>
                                 </m:num>
                                 <m:den>
@@ -29575,13 +28754,7 @@
                                 <w:rPr>
                                   <w:rFonts w:ascii="Cambria Math" w:eastAsiaTheme="minorEastAsia" w:hAnsi="Cambria Math"/>
                                 </w:rPr>
-                                <m:t>=</m:t>
-                              </m:r>
-                              <m:r>
-                                <w:rPr>
-                                  <w:rFonts w:ascii="Cambria Math" w:eastAsiaTheme="minorEastAsia" w:hAnsi="Cambria Math"/>
-                                </w:rPr>
-                                <m:t>-</m:t>
+                                <m:t>=-</m:t>
                               </m:r>
                               <m:sSub>
                                 <m:sSubPr>
@@ -29667,19 +28840,7 @@
                               <w:rPr>
                                 <w:rFonts w:ascii="Consolas" w:eastAsiaTheme="minorEastAsia" w:hAnsi="Consolas"/>
                               </w:rPr>
-                              <w:t>[</w:t>
-                            </w:r>
-                            <w:r>
-                              <w:rPr>
-                                <w:rFonts w:ascii="Consolas" w:eastAsiaTheme="minorEastAsia" w:hAnsi="Consolas"/>
-                              </w:rPr>
-                              <w:t>5</w:t>
-                            </w:r>
-                            <w:r>
-                              <w:rPr>
-                                <w:rFonts w:ascii="Consolas" w:eastAsiaTheme="minorEastAsia" w:hAnsi="Consolas"/>
-                              </w:rPr>
-                              <w:t>]</w:t>
+                              <w:t>[5]</w:t>
                             </w:r>
                             <w:r>
                               <w:rPr>
@@ -29702,13 +28863,7 @@
                                     <w:rPr>
                                       <w:rFonts w:ascii="Cambria Math" w:eastAsiaTheme="minorEastAsia" w:hAnsi="Cambria Math"/>
                                     </w:rPr>
-                                    <m:t>d</m:t>
-                                  </m:r>
-                                  <m:r>
-                                    <w:rPr>
-                                      <w:rFonts w:ascii="Cambria Math" w:eastAsiaTheme="minorEastAsia" w:hAnsi="Cambria Math"/>
-                                    </w:rPr>
-                                    <m:t>q</m:t>
+                                    <m:t>dq</m:t>
                                   </m:r>
                                 </m:num>
                                 <m:den>
@@ -29740,13 +28895,7 @@
                                     <w:rPr>
                                       <w:rFonts w:ascii="Cambria Math" w:hAnsi="Cambria Math"/>
                                     </w:rPr>
-                                    <m:t>-</m:t>
-                                  </m:r>
-                                  <m:r>
-                                    <w:rPr>
-                                      <w:rFonts w:ascii="Cambria Math" w:hAnsi="Cambria Math"/>
-                                    </w:rPr>
-                                    <m:t>F</m:t>
+                                    <m:t>-F</m:t>
                                   </m:r>
                                 </m:e>
                                 <m:sub>
@@ -29938,19 +29087,7 @@
                         <w:rPr>
                           <w:rFonts w:ascii="Consolas" w:eastAsiaTheme="minorEastAsia" w:hAnsi="Consolas"/>
                         </w:rPr>
-                        <w:t>[</w:t>
-                      </w:r>
-                      <w:r>
-                        <w:rPr>
-                          <w:rFonts w:ascii="Consolas" w:eastAsiaTheme="minorEastAsia" w:hAnsi="Consolas"/>
-                        </w:rPr>
-                        <w:t>2</w:t>
-                      </w:r>
-                      <w:r>
-                        <w:rPr>
-                          <w:rFonts w:ascii="Consolas" w:eastAsiaTheme="minorEastAsia" w:hAnsi="Consolas"/>
-                        </w:rPr>
-                        <w:t>]</w:t>
+                        <w:t>[2]</w:t>
                       </w:r>
                       <w:r>
                         <w:rPr>
@@ -30030,19 +29167,7 @@
                         <w:rPr>
                           <w:rFonts w:ascii="Consolas" w:eastAsiaTheme="minorEastAsia" w:hAnsi="Consolas"/>
                         </w:rPr>
-                        <w:t>[</w:t>
-                      </w:r>
-                      <w:r>
-                        <w:rPr>
-                          <w:rFonts w:ascii="Consolas" w:eastAsiaTheme="minorEastAsia" w:hAnsi="Consolas"/>
-                        </w:rPr>
-                        <w:t>3</w:t>
-                      </w:r>
-                      <w:r>
-                        <w:rPr>
-                          <w:rFonts w:ascii="Consolas" w:eastAsiaTheme="minorEastAsia" w:hAnsi="Consolas"/>
-                        </w:rPr>
-                        <w:t>]</w:t>
+                        <w:t>[3]</w:t>
                       </w:r>
                       <w:r>
                         <w:rPr>
@@ -30174,19 +29299,7 @@
                         <w:rPr>
                           <w:rFonts w:ascii="Consolas" w:eastAsiaTheme="minorEastAsia" w:hAnsi="Consolas"/>
                         </w:rPr>
-                        <w:t>[</w:t>
-                      </w:r>
-                      <w:r>
-                        <w:rPr>
-                          <w:rFonts w:ascii="Consolas" w:eastAsiaTheme="minorEastAsia" w:hAnsi="Consolas"/>
-                        </w:rPr>
-                        <w:t>4</w:t>
-                      </w:r>
-                      <w:r>
-                        <w:rPr>
-                          <w:rFonts w:ascii="Consolas" w:eastAsiaTheme="minorEastAsia" w:hAnsi="Consolas"/>
-                        </w:rPr>
-                        <w:t>]</w:t>
+                        <w:t>[4]</w:t>
                       </w:r>
                       <w:r>
                         <w:rPr>
@@ -30209,13 +29322,7 @@
                               <w:rPr>
                                 <w:rFonts w:ascii="Cambria Math" w:eastAsiaTheme="minorEastAsia" w:hAnsi="Cambria Math"/>
                               </w:rPr>
-                              <m:t>d</m:t>
-                            </m:r>
-                            <m:r>
-                              <w:rPr>
-                                <w:rFonts w:ascii="Cambria Math" w:eastAsiaTheme="minorEastAsia" w:hAnsi="Cambria Math"/>
-                              </w:rPr>
-                              <m:t>p</m:t>
+                              <m:t>dp</m:t>
                             </m:r>
                           </m:num>
                           <m:den>
@@ -30231,13 +29338,7 @@
                           <w:rPr>
                             <w:rFonts w:ascii="Cambria Math" w:eastAsiaTheme="minorEastAsia" w:hAnsi="Cambria Math"/>
                           </w:rPr>
-                          <m:t>=</m:t>
-                        </m:r>
-                        <m:r>
-                          <w:rPr>
-                            <w:rFonts w:ascii="Cambria Math" w:eastAsiaTheme="minorEastAsia" w:hAnsi="Cambria Math"/>
-                          </w:rPr>
-                          <m:t>-</m:t>
+                          <m:t>=-</m:t>
                         </m:r>
                         <m:sSub>
                           <m:sSubPr>
@@ -30323,19 +29424,7 @@
                         <w:rPr>
                           <w:rFonts w:ascii="Consolas" w:eastAsiaTheme="minorEastAsia" w:hAnsi="Consolas"/>
                         </w:rPr>
-                        <w:t>[</w:t>
-                      </w:r>
-                      <w:r>
-                        <w:rPr>
-                          <w:rFonts w:ascii="Consolas" w:eastAsiaTheme="minorEastAsia" w:hAnsi="Consolas"/>
-                        </w:rPr>
-                        <w:t>5</w:t>
-                      </w:r>
-                      <w:r>
-                        <w:rPr>
-                          <w:rFonts w:ascii="Consolas" w:eastAsiaTheme="minorEastAsia" w:hAnsi="Consolas"/>
-                        </w:rPr>
-                        <w:t>]</w:t>
+                        <w:t>[5]</w:t>
                       </w:r>
                       <w:r>
                         <w:rPr>
@@ -30358,13 +29447,7 @@
                               <w:rPr>
                                 <w:rFonts w:ascii="Cambria Math" w:eastAsiaTheme="minorEastAsia" w:hAnsi="Cambria Math"/>
                               </w:rPr>
-                              <m:t>d</m:t>
-                            </m:r>
-                            <m:r>
-                              <w:rPr>
-                                <w:rFonts w:ascii="Cambria Math" w:eastAsiaTheme="minorEastAsia" w:hAnsi="Cambria Math"/>
-                              </w:rPr>
-                              <m:t>q</m:t>
+                              <m:t>dq</m:t>
                             </m:r>
                           </m:num>
                           <m:den>
@@ -30396,13 +29479,7 @@
                               <w:rPr>
                                 <w:rFonts w:ascii="Cambria Math" w:hAnsi="Cambria Math"/>
                               </w:rPr>
-                              <m:t>-</m:t>
-                            </m:r>
-                            <m:r>
-                              <w:rPr>
-                                <w:rFonts w:ascii="Cambria Math" w:hAnsi="Cambria Math"/>
-                              </w:rPr>
-                              <m:t>F</m:t>
+                              <m:t>-F</m:t>
                             </m:r>
                           </m:e>
                           <m:sub>
@@ -30687,13 +29764,7 @@
                                 <w:rPr>
                                   <w:rFonts w:ascii="Cambria Math" w:hAnsi="Cambria Math"/>
                                 </w:rPr>
-                                <m:t>y</m:t>
-                              </m:r>
-                              <m:r>
-                                <w:rPr>
-                                  <w:rFonts w:ascii="Cambria Math" w:hAnsi="Cambria Math"/>
-                                </w:rPr>
-                                <m:t>(r,0)</m:t>
+                                <m:t>y(r,0)</m:t>
                               </m:r>
                             </m:oMath>
                             <w:r>
@@ -30712,13 +29783,7 @@
                                 <w:rPr>
                                   <w:rFonts w:ascii="Cambria Math" w:hAnsi="Cambria Math"/>
                                 </w:rPr>
-                                <m:t>z</m:t>
-                              </m:r>
-                              <m:r>
-                                <w:rPr>
-                                  <w:rFonts w:ascii="Cambria Math" w:hAnsi="Cambria Math"/>
-                                </w:rPr>
-                                <m:t>(r,0)</m:t>
+                                <m:t>z(r,0)</m:t>
                               </m:r>
                             </m:oMath>
                             <w:r>
@@ -30774,19 +29839,7 @@
                                 <w:rPr>
                                   <w:rFonts w:ascii="Cambria Math" w:hAnsi="Cambria Math"/>
                                 </w:rPr>
-                                <m:t>q</m:t>
-                              </m:r>
-                              <m:r>
-                                <w:rPr>
-                                  <w:rFonts w:ascii="Cambria Math" w:hAnsi="Cambria Math"/>
-                                </w:rPr>
-                                <m:t>(r,0</m:t>
-                              </m:r>
-                              <m:r>
-                                <w:rPr>
-                                  <w:rFonts w:ascii="Cambria Math" w:hAnsi="Cambria Math"/>
-                                </w:rPr>
-                                <m:t>)</m:t>
+                                <m:t>q(r,0)</m:t>
                               </m:r>
                             </m:oMath>
                             <w:r>
@@ -30915,13 +29968,7 @@
                           <w:rPr>
                             <w:rFonts w:ascii="Cambria Math" w:hAnsi="Cambria Math"/>
                           </w:rPr>
-                          <m:t>y</m:t>
-                        </m:r>
-                        <m:r>
-                          <w:rPr>
-                            <w:rFonts w:ascii="Cambria Math" w:hAnsi="Cambria Math"/>
-                          </w:rPr>
-                          <m:t>(r,0)</m:t>
+                          <m:t>y(r,0)</m:t>
                         </m:r>
                       </m:oMath>
                       <w:r>
@@ -30940,13 +29987,7 @@
                           <w:rPr>
                             <w:rFonts w:ascii="Cambria Math" w:hAnsi="Cambria Math"/>
                           </w:rPr>
-                          <m:t>z</m:t>
-                        </m:r>
-                        <m:r>
-                          <w:rPr>
-                            <w:rFonts w:ascii="Cambria Math" w:hAnsi="Cambria Math"/>
-                          </w:rPr>
-                          <m:t>(r,0)</m:t>
+                          <m:t>z(r,0)</m:t>
                         </m:r>
                       </m:oMath>
                       <w:r>
@@ -31002,19 +30043,7 @@
                           <w:rPr>
                             <w:rFonts w:ascii="Cambria Math" w:hAnsi="Cambria Math"/>
                           </w:rPr>
-                          <m:t>q</m:t>
-                        </m:r>
-                        <m:r>
-                          <w:rPr>
-                            <w:rFonts w:ascii="Cambria Math" w:hAnsi="Cambria Math"/>
-                          </w:rPr>
-                          <m:t>(r,0</m:t>
-                        </m:r>
-                        <m:r>
-                          <w:rPr>
-                            <w:rFonts w:ascii="Cambria Math" w:hAnsi="Cambria Math"/>
-                          </w:rPr>
-                          <m:t>)</m:t>
+                          <m:t>q(r,0)</m:t>
                         </m:r>
                       </m:oMath>
                       <w:r>
@@ -31037,6 +30066,753 @@
           <w:rFonts w:ascii="Consolas" w:hAnsi="Consolas"/>
         </w:rPr>
         <w:t>we need to prescribe five pieces of initial data.</w:t>
+      </w:r>
+    </w:p>
+    <w:p>
+      <w:pPr>
+        <w:spacing w:after="0"/>
+        <w:rPr>
+          <w:rFonts w:ascii="Consolas" w:hAnsi="Consolas"/>
+        </w:rPr>
+      </w:pPr>
+    </w:p>
+    <w:p>
+      <w:pPr>
+        <w:spacing w:after="0"/>
+        <w:rPr>
+          <w:rFonts w:ascii="Consolas" w:hAnsi="Consolas"/>
+        </w:rPr>
+      </w:pPr>
+    </w:p>
+    <w:p>
+      <w:pPr>
+        <w:spacing w:after="0"/>
+        <w:rPr>
+          <w:rFonts w:ascii="Consolas" w:hAnsi="Consolas"/>
+        </w:rPr>
+      </w:pPr>
+    </w:p>
+    <w:p>
+      <w:pPr>
+        <w:spacing w:after="0"/>
+        <w:rPr>
+          <w:rFonts w:ascii="Consolas" w:hAnsi="Consolas"/>
+        </w:rPr>
+      </w:pPr>
+    </w:p>
+    <w:p>
+      <w:pPr>
+        <w:spacing w:after="0"/>
+        <w:rPr>
+          <w:rFonts w:ascii="Consolas" w:hAnsi="Consolas"/>
+        </w:rPr>
+      </w:pPr>
+    </w:p>
+    <w:p>
+      <w:pPr>
+        <w:spacing w:after="0"/>
+        <w:rPr>
+          <w:rFonts w:ascii="Consolas" w:hAnsi="Consolas"/>
+        </w:rPr>
+      </w:pPr>
+    </w:p>
+    <w:p>
+      <w:pPr>
+        <w:spacing w:after="0"/>
+        <w:rPr>
+          <w:rFonts w:ascii="Consolas" w:hAnsi="Consolas"/>
+        </w:rPr>
+      </w:pPr>
+    </w:p>
+    <w:p>
+      <w:pPr>
+        <w:spacing w:after="0"/>
+        <w:rPr>
+          <w:rFonts w:ascii="Consolas" w:hAnsi="Consolas"/>
+        </w:rPr>
+      </w:pPr>
+    </w:p>
+    <w:p>
+      <w:pPr>
+        <w:spacing w:after="0"/>
+        <w:rPr>
+          <w:rFonts w:ascii="Consolas" w:hAnsi="Consolas"/>
+        </w:rPr>
+      </w:pPr>
+    </w:p>
+    <w:p>
+      <w:pPr>
+        <w:spacing w:after="0"/>
+        <w:rPr>
+          <w:rFonts w:ascii="Consolas" w:hAnsi="Consolas"/>
+        </w:rPr>
+      </w:pPr>
+    </w:p>
+    <w:p>
+      <w:pPr>
+        <w:spacing w:after="0"/>
+        <w:rPr>
+          <w:rFonts w:ascii="Consolas" w:hAnsi="Consolas"/>
+        </w:rPr>
+      </w:pPr>
+    </w:p>
+    <w:p>
+      <w:pPr>
+        <w:spacing w:after="0"/>
+        <w:rPr>
+          <w:rFonts w:ascii="Consolas" w:hAnsi="Consolas"/>
+        </w:rPr>
+      </w:pPr>
+    </w:p>
+    <w:p>
+      <w:pPr>
+        <w:spacing w:after="0"/>
+        <w:rPr>
+          <w:rFonts w:ascii="Consolas" w:hAnsi="Consolas"/>
+        </w:rPr>
+      </w:pPr>
+    </w:p>
+    <w:p>
+      <w:pPr>
+        <w:spacing w:after="0"/>
+        <w:rPr>
+          <w:rFonts w:ascii="Consolas" w:hAnsi="Consolas"/>
+        </w:rPr>
+      </w:pPr>
+    </w:p>
+    <w:p>
+      <w:pPr>
+        <w:spacing w:after="0"/>
+        <w:rPr>
+          <w:rFonts w:ascii="Consolas" w:hAnsi="Consolas"/>
+        </w:rPr>
+      </w:pPr>
+    </w:p>
+    <w:p>
+      <w:pPr>
+        <w:spacing w:after="0"/>
+        <w:rPr>
+          <w:rFonts w:ascii="Consolas" w:hAnsi="Consolas"/>
+        </w:rPr>
+      </w:pPr>
+    </w:p>
+    <w:p>
+      <w:pPr>
+        <w:spacing w:after="0"/>
+        <w:rPr>
+          <w:rFonts w:ascii="Consolas" w:hAnsi="Consolas"/>
+        </w:rPr>
+      </w:pPr>
+    </w:p>
+    <w:p>
+      <w:pPr>
+        <w:spacing w:after="0"/>
+        <w:rPr>
+          <w:rFonts w:ascii="Consolas" w:hAnsi="Consolas"/>
+          <w:b/>
+          <w:bCs/>
+        </w:rPr>
+      </w:pPr>
+      <w:r>
+        <w:rPr>
+          <w:rFonts w:ascii="Consolas" w:hAnsi="Consolas"/>
+          <w:b/>
+          <w:bCs/>
+        </w:rPr>
+        <w:lastRenderedPageBreak/>
+        <w:t xml:space="preserve">Lesson 0 </w:t>
+      </w:r>
+    </w:p>
+    <w:p>
+      <w:pPr>
+        <w:spacing w:after="0"/>
+        <w:rPr>
+          <w:rFonts w:ascii="Consolas" w:hAnsi="Consolas"/>
+        </w:rPr>
+      </w:pPr>
+      <w:r>
+        <w:rPr>
+          <w:rFonts w:ascii="Consolas" w:hAnsi="Consolas"/>
+        </w:rPr>
+        <w:t>Second Order Linear Nonhomogeneous Differential Equations with Constant Coefficients</w:t>
+      </w:r>
+    </w:p>
+    <w:p>
+      <w:pPr>
+        <w:spacing w:after="0"/>
+        <w:rPr>
+          <w:rFonts w:ascii="Consolas" w:hAnsi="Consolas"/>
+        </w:rPr>
+      </w:pPr>
+      <w:r>
+        <w:rPr>
+          <w:rFonts w:ascii="Consolas" w:hAnsi="Consolas"/>
+        </w:rPr>
+        <w:t>https://www.math24.net/second-order-linear-nonhomogeneous-differential-equations-constant-coefficients</w:t>
+      </w:r>
+    </w:p>
+    <w:p>
+      <w:pPr>
+        <w:spacing w:after="0"/>
+        <w:rPr>
+          <w:rFonts w:ascii="Consolas" w:hAnsi="Consolas"/>
+        </w:rPr>
+      </w:pPr>
+    </w:p>
+    <w:p>
+      <w:pPr>
+        <w:spacing w:after="0"/>
+        <w:rPr>
+          <w:rFonts w:ascii="Consolas" w:hAnsi="Consolas"/>
+        </w:rPr>
+      </w:pPr>
+    </w:p>
+    <w:p>
+      <w:pPr>
+        <w:spacing w:after="0"/>
+        <w:rPr>
+          <w:rFonts w:ascii="Consolas" w:hAnsi="Consolas"/>
+        </w:rPr>
+      </w:pPr>
+      <w:r>
+        <w:rPr>
+          <w:rFonts w:ascii="Consolas" w:hAnsi="Consolas"/>
+        </w:rPr>
+        <w:t>The nonhomogeneous differential equation of this type has the form</w:t>
+      </w:r>
+    </w:p>
+    <w:p>
+      <w:pPr>
+        <w:spacing w:after="0"/>
+        <w:rPr>
+          <w:rStyle w:val="mjx-char"/>
+          <w:rFonts w:ascii="Consolas" w:eastAsiaTheme="minorEastAsia" w:hAnsi="Consolas"/>
+          <w:i/>
+          <w:iCs/>
+          <w:color w:val="3A3A3A"/>
+          <w:bdr w:val="none" w:sz="0" w:space="0" w:color="auto" w:frame="1"/>
+          <w:shd w:val="clear" w:color="auto" w:fill="FFFFFF"/>
+        </w:rPr>
+      </w:pPr>
+      <m:oMath>
+        <m:r>
+          <w:rPr>
+            <w:rStyle w:val="mjx-char"/>
+            <w:rFonts w:ascii="Cambria Math" w:hAnsi="Cambria Math"/>
+            <w:color w:val="3A3A3A"/>
+            <w:bdr w:val="none" w:sz="0" w:space="0" w:color="auto" w:frame="1"/>
+            <w:shd w:val="clear" w:color="auto" w:fill="FFFFFF"/>
+          </w:rPr>
+          <m:t>y''+py'+qy=f(x)</m:t>
+        </m:r>
+      </m:oMath>
+      <w:r>
+        <w:rPr>
+          <w:rStyle w:val="mjx-char"/>
+          <w:rFonts w:ascii="Consolas" w:eastAsiaTheme="minorEastAsia" w:hAnsi="Consolas"/>
+          <w:i/>
+          <w:iCs/>
+          <w:color w:val="3A3A3A"/>
+          <w:bdr w:val="none" w:sz="0" w:space="0" w:color="auto" w:frame="1"/>
+          <w:shd w:val="clear" w:color="auto" w:fill="FFFFFF"/>
+        </w:rPr>
+        <w:t xml:space="preserve"> </w:t>
+      </w:r>
+    </w:p>
+    <w:p>
+      <w:pPr>
+        <w:spacing w:after="0"/>
+        <w:rPr>
+          <w:rFonts w:ascii="Consolas" w:hAnsi="Consolas"/>
+          <w:i/>
+          <w:iCs/>
+        </w:rPr>
+      </w:pPr>
+    </w:p>
+    <w:p>
+      <w:pPr>
+        <w:spacing w:after="0"/>
+        <w:rPr>
+          <w:rFonts w:ascii="Consolas" w:hAnsi="Consolas"/>
+        </w:rPr>
+      </w:pPr>
+      <w:r>
+        <w:rPr>
+          <w:rFonts w:ascii="Consolas" w:hAnsi="Consolas"/>
+        </w:rPr>
+        <w:t>where p,</w:t>
+      </w:r>
+      <w:r>
+        <w:rPr>
+          <w:rFonts w:ascii="Consolas" w:hAnsi="Consolas"/>
+        </w:rPr>
+        <w:t xml:space="preserve"> </w:t>
+      </w:r>
+      <w:r>
+        <w:rPr>
+          <w:rFonts w:ascii="Consolas" w:hAnsi="Consolas"/>
+        </w:rPr>
+        <w:t>q</w:t>
+      </w:r>
+      <w:r>
+        <w:rPr>
+          <w:rFonts w:ascii="Consolas" w:hAnsi="Consolas"/>
+        </w:rPr>
+        <w:t xml:space="preserve"> </w:t>
+      </w:r>
+      <w:r>
+        <w:rPr>
+          <w:rFonts w:ascii="Consolas" w:hAnsi="Consolas"/>
+        </w:rPr>
+        <w:t>are constant numbers (that can be both as real as complex numbers).</w:t>
+      </w:r>
+    </w:p>
+    <w:p>
+      <w:pPr>
+        <w:spacing w:after="0"/>
+        <w:rPr>
+          <w:rFonts w:ascii="Consolas" w:hAnsi="Consolas"/>
+        </w:rPr>
+      </w:pPr>
+    </w:p>
+    <w:p>
+      <w:pPr>
+        <w:spacing w:after="0"/>
+        <w:rPr>
+          <w:rFonts w:ascii="Consolas" w:hAnsi="Consolas"/>
+        </w:rPr>
+      </w:pPr>
+      <w:r>
+        <w:rPr>
+          <w:rFonts w:ascii="Consolas" w:hAnsi="Consolas"/>
+        </w:rPr>
+        <w:t>For each equation we can write the related homogeneous or complementary equation:</w:t>
+      </w:r>
+    </w:p>
+    <w:p>
+      <w:pPr>
+        <w:spacing w:after="0"/>
+        <w:rPr>
+          <w:rStyle w:val="mjx-char"/>
+          <w:rFonts w:ascii="Consolas" w:eastAsiaTheme="minorEastAsia" w:hAnsi="Consolas"/>
+          <w:i/>
+          <w:iCs/>
+          <w:color w:val="3A3A3A"/>
+          <w:bdr w:val="none" w:sz="0" w:space="0" w:color="auto" w:frame="1"/>
+          <w:shd w:val="clear" w:color="auto" w:fill="FFFFFF"/>
+        </w:rPr>
+      </w:pPr>
+      <m:oMath>
+        <m:r>
+          <w:rPr>
+            <w:rStyle w:val="mjx-char"/>
+            <w:rFonts w:ascii="Cambria Math" w:hAnsi="Cambria Math"/>
+            <w:color w:val="3A3A3A"/>
+            <w:bdr w:val="none" w:sz="0" w:space="0" w:color="auto" w:frame="1"/>
+            <w:shd w:val="clear" w:color="auto" w:fill="FFFFFF"/>
+          </w:rPr>
+          <m:t>y''+py'+qy=0</m:t>
+        </m:r>
+      </m:oMath>
+      <w:r>
+        <w:rPr>
+          <w:rStyle w:val="mjx-char"/>
+          <w:rFonts w:ascii="Consolas" w:eastAsiaTheme="minorEastAsia" w:hAnsi="Consolas"/>
+          <w:i/>
+          <w:iCs/>
+          <w:color w:val="3A3A3A"/>
+          <w:bdr w:val="none" w:sz="0" w:space="0" w:color="auto" w:frame="1"/>
+          <w:shd w:val="clear" w:color="auto" w:fill="FFFFFF"/>
+        </w:rPr>
+        <w:t xml:space="preserve"> </w:t>
+      </w:r>
+    </w:p>
+    <w:p>
+      <w:pPr>
+        <w:spacing w:after="0"/>
+        <w:rPr>
+          <w:rStyle w:val="mjx-char"/>
+          <w:rFonts w:ascii="Consolas" w:eastAsiaTheme="minorEastAsia" w:hAnsi="Consolas"/>
+          <w:i/>
+          <w:iCs/>
+          <w:color w:val="3A3A3A"/>
+          <w:bdr w:val="none" w:sz="0" w:space="0" w:color="auto" w:frame="1"/>
+          <w:shd w:val="clear" w:color="auto" w:fill="FFFFFF"/>
+        </w:rPr>
+      </w:pPr>
+    </w:p>
+    <w:p>
+      <w:pPr>
+        <w:spacing w:after="0"/>
+        <w:rPr>
+          <w:rStyle w:val="mjx-char"/>
+          <w:rFonts w:ascii="Consolas" w:eastAsiaTheme="minorEastAsia" w:hAnsi="Consolas"/>
+          <w:color w:val="3A3A3A"/>
+          <w:bdr w:val="none" w:sz="0" w:space="0" w:color="auto" w:frame="1"/>
+          <w:shd w:val="clear" w:color="auto" w:fill="FFFFFF"/>
+        </w:rPr>
+      </w:pPr>
+      <w:r>
+        <w:rPr>
+          <w:rStyle w:val="mjx-char"/>
+          <w:rFonts w:ascii="Consolas" w:eastAsiaTheme="minorEastAsia" w:hAnsi="Consolas"/>
+          <w:color w:val="3A3A3A"/>
+          <w:bdr w:val="none" w:sz="0" w:space="0" w:color="auto" w:frame="1"/>
+          <w:shd w:val="clear" w:color="auto" w:fill="FFFFFF"/>
+        </w:rPr>
+        <w:t>Two methods exist to solve these:</w:t>
+      </w:r>
+    </w:p>
+    <w:p>
+      <w:pPr>
+        <w:spacing w:after="0"/>
+        <w:rPr>
+          <w:rStyle w:val="mjx-char"/>
+          <w:rFonts w:ascii="Consolas" w:eastAsiaTheme="minorEastAsia" w:hAnsi="Consolas"/>
+          <w:color w:val="3A3A3A"/>
+          <w:bdr w:val="none" w:sz="0" w:space="0" w:color="auto" w:frame="1"/>
+          <w:shd w:val="clear" w:color="auto" w:fill="FFFFFF"/>
+        </w:rPr>
+      </w:pPr>
+    </w:p>
+    <w:p>
+      <w:pPr>
+        <w:spacing w:after="0"/>
+        <w:rPr>
+          <w:rStyle w:val="mjx-char"/>
+          <w:rFonts w:ascii="Consolas" w:eastAsiaTheme="minorEastAsia" w:hAnsi="Consolas"/>
+          <w:b/>
+          <w:bCs/>
+          <w:color w:val="3A3A3A"/>
+          <w:bdr w:val="none" w:sz="0" w:space="0" w:color="auto" w:frame="1"/>
+          <w:shd w:val="clear" w:color="auto" w:fill="FFFFFF"/>
+        </w:rPr>
+      </w:pPr>
+      <w:r>
+        <w:rPr>
+          <w:rStyle w:val="mjx-char"/>
+          <w:rFonts w:ascii="Consolas" w:eastAsiaTheme="minorEastAsia" w:hAnsi="Consolas"/>
+          <w:b/>
+          <w:bCs/>
+          <w:color w:val="3A3A3A"/>
+          <w:bdr w:val="none" w:sz="0" w:space="0" w:color="auto" w:frame="1"/>
+          <w:shd w:val="clear" w:color="auto" w:fill="FFFFFF"/>
+        </w:rPr>
+        <w:t>Method of variation of constants</w:t>
+      </w:r>
+    </w:p>
+    <w:p>
+      <w:pPr>
+        <w:spacing w:after="0"/>
+        <w:rPr>
+          <w:rStyle w:val="mjx-char"/>
+          <w:rFonts w:ascii="Consolas" w:eastAsiaTheme="minorEastAsia" w:hAnsi="Consolas"/>
+          <w:color w:val="3A3A3A"/>
+          <w:bdr w:val="none" w:sz="0" w:space="0" w:color="auto" w:frame="1"/>
+          <w:shd w:val="clear" w:color="auto" w:fill="FFFFFF"/>
+        </w:rPr>
+      </w:pPr>
+      <m:oMathPara>
+        <m:oMath>
+          <m:sSub>
+            <m:sSubPr>
+              <m:ctrlPr>
+                <w:rPr>
+                  <w:rStyle w:val="mjx-char"/>
+                  <w:rFonts w:ascii="Cambria Math" w:eastAsiaTheme="minorEastAsia" w:hAnsi="Cambria Math"/>
+                  <w:i/>
+                  <w:color w:val="3A3A3A"/>
+                  <w:bdr w:val="none" w:sz="0" w:space="0" w:color="auto" w:frame="1"/>
+                  <w:shd w:val="clear" w:color="auto" w:fill="FFFFFF"/>
+                </w:rPr>
+              </m:ctrlPr>
+            </m:sSubPr>
+            <m:e>
+              <m:r>
+                <w:rPr>
+                  <w:rStyle w:val="mjx-char"/>
+                  <w:rFonts w:ascii="Cambria Math" w:eastAsiaTheme="minorEastAsia" w:hAnsi="Cambria Math"/>
+                  <w:color w:val="3A3A3A"/>
+                  <w:bdr w:val="none" w:sz="0" w:space="0" w:color="auto" w:frame="1"/>
+                  <w:shd w:val="clear" w:color="auto" w:fill="FFFFFF"/>
+                </w:rPr>
+                <m:t>y</m:t>
+              </m:r>
+            </m:e>
+            <m:sub>
+              <m:r>
+                <w:rPr>
+                  <w:rStyle w:val="mjx-char"/>
+                  <w:rFonts w:ascii="Cambria Math" w:eastAsiaTheme="minorEastAsia" w:hAnsi="Cambria Math"/>
+                  <w:color w:val="3A3A3A"/>
+                  <w:bdr w:val="none" w:sz="0" w:space="0" w:color="auto" w:frame="1"/>
+                  <w:shd w:val="clear" w:color="auto" w:fill="FFFFFF"/>
+                </w:rPr>
+                <m:t>0</m:t>
+              </m:r>
+            </m:sub>
+          </m:sSub>
+          <m:d>
+            <m:dPr>
+              <m:ctrlPr>
+                <w:rPr>
+                  <w:rStyle w:val="mjx-char"/>
+                  <w:rFonts w:ascii="Cambria Math" w:eastAsiaTheme="minorEastAsia" w:hAnsi="Cambria Math"/>
+                  <w:i/>
+                  <w:color w:val="3A3A3A"/>
+                  <w:bdr w:val="none" w:sz="0" w:space="0" w:color="auto" w:frame="1"/>
+                  <w:shd w:val="clear" w:color="auto" w:fill="FFFFFF"/>
+                </w:rPr>
+              </m:ctrlPr>
+            </m:dPr>
+            <m:e>
+              <m:r>
+                <w:rPr>
+                  <w:rStyle w:val="mjx-char"/>
+                  <w:rFonts w:ascii="Cambria Math" w:eastAsiaTheme="minorEastAsia" w:hAnsi="Cambria Math"/>
+                  <w:color w:val="3A3A3A"/>
+                  <w:bdr w:val="none" w:sz="0" w:space="0" w:color="auto" w:frame="1"/>
+                  <w:shd w:val="clear" w:color="auto" w:fill="FFFFFF"/>
+                </w:rPr>
+                <m:t>x</m:t>
+              </m:r>
+            </m:e>
+          </m:d>
+          <m:r>
+            <w:rPr>
+              <w:rStyle w:val="mjx-char"/>
+              <w:rFonts w:ascii="Cambria Math" w:eastAsiaTheme="minorEastAsia" w:hAnsi="Cambria Math"/>
+              <w:color w:val="3A3A3A"/>
+              <w:bdr w:val="none" w:sz="0" w:space="0" w:color="auto" w:frame="1"/>
+              <w:shd w:val="clear" w:color="auto" w:fill="FFFFFF"/>
+            </w:rPr>
+            <m:t>=</m:t>
+          </m:r>
+          <m:sSub>
+            <m:sSubPr>
+              <m:ctrlPr>
+                <w:rPr>
+                  <w:rStyle w:val="mjx-char"/>
+                  <w:rFonts w:ascii="Cambria Math" w:eastAsiaTheme="minorEastAsia" w:hAnsi="Cambria Math"/>
+                  <w:i/>
+                  <w:color w:val="3A3A3A"/>
+                  <w:bdr w:val="none" w:sz="0" w:space="0" w:color="auto" w:frame="1"/>
+                  <w:shd w:val="clear" w:color="auto" w:fill="FFFFFF"/>
+                </w:rPr>
+              </m:ctrlPr>
+            </m:sSubPr>
+            <m:e>
+              <m:r>
+                <w:rPr>
+                  <w:rStyle w:val="mjx-char"/>
+                  <w:rFonts w:ascii="Cambria Math" w:eastAsiaTheme="minorEastAsia" w:hAnsi="Cambria Math"/>
+                  <w:color w:val="3A3A3A"/>
+                  <w:bdr w:val="none" w:sz="0" w:space="0" w:color="auto" w:frame="1"/>
+                  <w:shd w:val="clear" w:color="auto" w:fill="FFFFFF"/>
+                </w:rPr>
+                <m:t>C</m:t>
+              </m:r>
+            </m:e>
+            <m:sub>
+              <m:r>
+                <w:rPr>
+                  <w:rStyle w:val="mjx-char"/>
+                  <w:rFonts w:ascii="Cambria Math" w:eastAsiaTheme="minorEastAsia" w:hAnsi="Cambria Math"/>
+                  <w:color w:val="3A3A3A"/>
+                  <w:bdr w:val="none" w:sz="0" w:space="0" w:color="auto" w:frame="1"/>
+                  <w:shd w:val="clear" w:color="auto" w:fill="FFFFFF"/>
+                </w:rPr>
+                <m:t>1</m:t>
+              </m:r>
+            </m:sub>
+          </m:sSub>
+          <m:sSub>
+            <m:sSubPr>
+              <m:ctrlPr>
+                <w:rPr>
+                  <w:rStyle w:val="mjx-char"/>
+                  <w:rFonts w:ascii="Cambria Math" w:eastAsiaTheme="minorEastAsia" w:hAnsi="Cambria Math"/>
+                  <w:i/>
+                  <w:color w:val="3A3A3A"/>
+                  <w:bdr w:val="none" w:sz="0" w:space="0" w:color="auto" w:frame="1"/>
+                  <w:shd w:val="clear" w:color="auto" w:fill="FFFFFF"/>
+                </w:rPr>
+              </m:ctrlPr>
+            </m:sSubPr>
+            <m:e>
+              <m:r>
+                <w:rPr>
+                  <w:rStyle w:val="mjx-char"/>
+                  <w:rFonts w:ascii="Cambria Math" w:eastAsiaTheme="minorEastAsia" w:hAnsi="Cambria Math"/>
+                  <w:color w:val="3A3A3A"/>
+                  <w:bdr w:val="none" w:sz="0" w:space="0" w:color="auto" w:frame="1"/>
+                  <w:shd w:val="clear" w:color="auto" w:fill="FFFFFF"/>
+                </w:rPr>
+                <m:t>Y</m:t>
+              </m:r>
+            </m:e>
+            <m:sub>
+              <m:r>
+                <w:rPr>
+                  <w:rStyle w:val="mjx-char"/>
+                  <w:rFonts w:ascii="Cambria Math" w:eastAsiaTheme="minorEastAsia" w:hAnsi="Cambria Math"/>
+                  <w:color w:val="3A3A3A"/>
+                  <w:bdr w:val="none" w:sz="0" w:space="0" w:color="auto" w:frame="1"/>
+                  <w:shd w:val="clear" w:color="auto" w:fill="FFFFFF"/>
+                </w:rPr>
+                <m:t>1</m:t>
+              </m:r>
+            </m:sub>
+          </m:sSub>
+          <m:d>
+            <m:dPr>
+              <m:ctrlPr>
+                <w:rPr>
+                  <w:rStyle w:val="mjx-char"/>
+                  <w:rFonts w:ascii="Cambria Math" w:eastAsiaTheme="minorEastAsia" w:hAnsi="Cambria Math"/>
+                  <w:i/>
+                  <w:color w:val="3A3A3A"/>
+                  <w:bdr w:val="none" w:sz="0" w:space="0" w:color="auto" w:frame="1"/>
+                  <w:shd w:val="clear" w:color="auto" w:fill="FFFFFF"/>
+                </w:rPr>
+              </m:ctrlPr>
+            </m:dPr>
+            <m:e>
+              <m:r>
+                <w:rPr>
+                  <w:rStyle w:val="mjx-char"/>
+                  <w:rFonts w:ascii="Cambria Math" w:eastAsiaTheme="minorEastAsia" w:hAnsi="Cambria Math"/>
+                  <w:color w:val="3A3A3A"/>
+                  <w:bdr w:val="none" w:sz="0" w:space="0" w:color="auto" w:frame="1"/>
+                  <w:shd w:val="clear" w:color="auto" w:fill="FFFFFF"/>
+                </w:rPr>
+                <m:t>x</m:t>
+              </m:r>
+            </m:e>
+          </m:d>
+          <m:r>
+            <w:rPr>
+              <w:rStyle w:val="mjx-char"/>
+              <w:rFonts w:ascii="Cambria Math" w:eastAsiaTheme="minorEastAsia" w:hAnsi="Cambria Math"/>
+              <w:color w:val="3A3A3A"/>
+              <w:bdr w:val="none" w:sz="0" w:space="0" w:color="auto" w:frame="1"/>
+              <w:shd w:val="clear" w:color="auto" w:fill="FFFFFF"/>
+            </w:rPr>
+            <m:t>+</m:t>
+          </m:r>
+          <m:sSub>
+            <m:sSubPr>
+              <m:ctrlPr>
+                <w:rPr>
+                  <w:rStyle w:val="mjx-char"/>
+                  <w:rFonts w:ascii="Cambria Math" w:eastAsiaTheme="minorEastAsia" w:hAnsi="Cambria Math"/>
+                  <w:i/>
+                  <w:color w:val="3A3A3A"/>
+                  <w:bdr w:val="none" w:sz="0" w:space="0" w:color="auto" w:frame="1"/>
+                  <w:shd w:val="clear" w:color="auto" w:fill="FFFFFF"/>
+                </w:rPr>
+              </m:ctrlPr>
+            </m:sSubPr>
+            <m:e>
+              <m:r>
+                <w:rPr>
+                  <w:rStyle w:val="mjx-char"/>
+                  <w:rFonts w:ascii="Cambria Math" w:eastAsiaTheme="minorEastAsia" w:hAnsi="Cambria Math"/>
+                  <w:color w:val="3A3A3A"/>
+                  <w:bdr w:val="none" w:sz="0" w:space="0" w:color="auto" w:frame="1"/>
+                  <w:shd w:val="clear" w:color="auto" w:fill="FFFFFF"/>
+                </w:rPr>
+                <m:t>C</m:t>
+              </m:r>
+            </m:e>
+            <m:sub>
+              <m:r>
+                <w:rPr>
+                  <w:rStyle w:val="mjx-char"/>
+                  <w:rFonts w:ascii="Cambria Math" w:eastAsiaTheme="minorEastAsia" w:hAnsi="Cambria Math"/>
+                  <w:color w:val="3A3A3A"/>
+                  <w:bdr w:val="none" w:sz="0" w:space="0" w:color="auto" w:frame="1"/>
+                  <w:shd w:val="clear" w:color="auto" w:fill="FFFFFF"/>
+                </w:rPr>
+                <m:t>2</m:t>
+              </m:r>
+            </m:sub>
+          </m:sSub>
+          <m:sSub>
+            <m:sSubPr>
+              <m:ctrlPr>
+                <w:rPr>
+                  <w:rStyle w:val="mjx-char"/>
+                  <w:rFonts w:ascii="Cambria Math" w:eastAsiaTheme="minorEastAsia" w:hAnsi="Cambria Math"/>
+                  <w:i/>
+                  <w:color w:val="3A3A3A"/>
+                  <w:bdr w:val="none" w:sz="0" w:space="0" w:color="auto" w:frame="1"/>
+                  <w:shd w:val="clear" w:color="auto" w:fill="FFFFFF"/>
+                </w:rPr>
+              </m:ctrlPr>
+            </m:sSubPr>
+            <m:e>
+              <m:r>
+                <w:rPr>
+                  <w:rStyle w:val="mjx-char"/>
+                  <w:rFonts w:ascii="Cambria Math" w:eastAsiaTheme="minorEastAsia" w:hAnsi="Cambria Math"/>
+                  <w:color w:val="3A3A3A"/>
+                  <w:bdr w:val="none" w:sz="0" w:space="0" w:color="auto" w:frame="1"/>
+                  <w:shd w:val="clear" w:color="auto" w:fill="FFFFFF"/>
+                </w:rPr>
+                <m:t>Y</m:t>
+              </m:r>
+            </m:e>
+            <m:sub>
+              <m:r>
+                <w:rPr>
+                  <w:rStyle w:val="mjx-char"/>
+                  <w:rFonts w:ascii="Cambria Math" w:eastAsiaTheme="minorEastAsia" w:hAnsi="Cambria Math"/>
+                  <w:color w:val="3A3A3A"/>
+                  <w:bdr w:val="none" w:sz="0" w:space="0" w:color="auto" w:frame="1"/>
+                  <w:shd w:val="clear" w:color="auto" w:fill="FFFFFF"/>
+                </w:rPr>
+                <m:t>2</m:t>
+              </m:r>
+            </m:sub>
+          </m:sSub>
+          <m:r>
+            <w:rPr>
+              <w:rStyle w:val="mjx-char"/>
+              <w:rFonts w:ascii="Cambria Math" w:eastAsiaTheme="minorEastAsia" w:hAnsi="Cambria Math"/>
+              <w:color w:val="3A3A3A"/>
+              <w:bdr w:val="none" w:sz="0" w:space="0" w:color="auto" w:frame="1"/>
+              <w:shd w:val="clear" w:color="auto" w:fill="FFFFFF"/>
+            </w:rPr>
+            <m:t>(x)</m:t>
+          </m:r>
+        </m:oMath>
+      </m:oMathPara>
+    </w:p>
+    <w:p>
+      <w:pPr>
+        <w:spacing w:after="0"/>
+        <w:rPr>
+          <w:rStyle w:val="mjx-char"/>
+          <w:rFonts w:ascii="Consolas" w:eastAsiaTheme="minorEastAsia" w:hAnsi="Consolas"/>
+          <w:b/>
+          <w:bCs/>
+          <w:color w:val="3A3A3A"/>
+          <w:bdr w:val="none" w:sz="0" w:space="0" w:color="auto" w:frame="1"/>
+          <w:shd w:val="clear" w:color="auto" w:fill="FFFFFF"/>
+        </w:rPr>
+      </w:pPr>
+      <w:r>
+        <w:rPr>
+          <w:rStyle w:val="mjx-char"/>
+          <w:rFonts w:ascii="Consolas" w:eastAsiaTheme="minorEastAsia" w:hAnsi="Consolas"/>
+          <w:b/>
+          <w:bCs/>
+          <w:color w:val="3A3A3A"/>
+          <w:bdr w:val="none" w:sz="0" w:space="0" w:color="auto" w:frame="1"/>
+          <w:shd w:val="clear" w:color="auto" w:fill="FFFFFF"/>
+        </w:rPr>
+        <w:t>Method of undetermined coefficients</w:t>
       </w:r>
     </w:p>
     <w:p>
@@ -31551,6 +31327,11 @@
         <w:insideV w:val="single" w:sz="4" w:space="0" w:color="auto"/>
       </w:tblBorders>
     </w:tblPr>
+  </w:style>
+  <w:style w:type="character" w:customStyle="1" w:styleId="mjx-char">
+    <w:name w:val="mjx-char"/>
+    <w:basedOn w:val="DefaultParagraphFont"/>
+    <w:rsid w:val="00644E64"/>
   </w:style>
 </w:styles>
 </file>
@@ -32074,18 +31855,18 @@
 </file>
 
 <file path=customXml/item2.xml><?xml version="1.0" encoding="utf-8"?>
+<p:properties xmlns:p="http://schemas.microsoft.com/office/2006/metadata/properties" xmlns:xsi="http://www.w3.org/2001/XMLSchema-instance" xmlns:pc="http://schemas.microsoft.com/office/infopath/2007/PartnerControls">
+  <documentManagement/>
+</p:properties>
+</file>
+
+<file path=customXml/item3.xml><?xml version="1.0" encoding="utf-8"?>
 <?mso-contentType ?>
 <FormTemplates xmlns="http://schemas.microsoft.com/sharepoint/v3/contenttype/forms">
   <Display>DocumentLibraryForm</Display>
   <Edit>DocumentLibraryForm</Edit>
   <New>DocumentLibraryForm</New>
 </FormTemplates>
-</file>
-
-<file path=customXml/item3.xml><?xml version="1.0" encoding="utf-8"?>
-<p:properties xmlns:p="http://schemas.microsoft.com/office/2006/metadata/properties" xmlns:xsi="http://www.w3.org/2001/XMLSchema-instance" xmlns:pc="http://schemas.microsoft.com/office/infopath/2007/PartnerControls">
-  <documentManagement/>
-</p:properties>
 </file>
 
 <file path=customXml/itemProps1.xml><?xml version="1.0" encoding="utf-8"?>
@@ -32108,18 +31889,18 @@
 </file>
 
 <file path=customXml/itemProps2.xml><?xml version="1.0" encoding="utf-8"?>
-<ds:datastoreItem xmlns:ds="http://schemas.openxmlformats.org/officeDocument/2006/customXml" ds:itemID="{658374FC-0915-489B-9532-6F90DCEF8A58}">
-  <ds:schemaRefs>
-    <ds:schemaRef ds:uri="http://schemas.microsoft.com/sharepoint/v3/contenttype/forms"/>
-  </ds:schemaRefs>
-</ds:datastoreItem>
-</file>
-
-<file path=customXml/itemProps3.xml><?xml version="1.0" encoding="utf-8"?>
 <ds:datastoreItem xmlns:ds="http://schemas.openxmlformats.org/officeDocument/2006/customXml" ds:itemID="{524C83BC-084A-4662-AF13-934632DF2334}">
   <ds:schemaRefs>
     <ds:schemaRef ds:uri="http://schemas.microsoft.com/office/2006/metadata/properties"/>
     <ds:schemaRef ds:uri="http://schemas.microsoft.com/office/infopath/2007/PartnerControls"/>
   </ds:schemaRefs>
 </ds:datastoreItem>
+</file>
+
+<file path=customXml/itemProps3.xml><?xml version="1.0" encoding="utf-8"?>
+<ds:datastoreItem xmlns:ds="http://schemas.openxmlformats.org/officeDocument/2006/customXml" ds:itemID="{658374FC-0915-489B-9532-6F90DCEF8A58}">
+  <ds:schemaRefs>
+    <ds:schemaRef ds:uri="http://schemas.microsoft.com/sharepoint/v3/contenttype/forms"/>
+  </ds:schemaRefs>
+</ds:datastoreItem>
 </file>
</xml_diff>